<commit_message>
Added a use case diagram and some basic use cases
</commit_message>
<xml_diff>
--- a/srs.docx
+++ b/srs.docx
@@ -1664,13 +1664,6 @@
     </w:p>
     <w:p>
       <w:pPr>
-        <w:rPr>
-          <w:rFonts w:ascii="Arial" w:hAnsi="Arial" w:cs="Arial"/>
-        </w:rPr>
-      </w:pPr>
-    </w:p>
-    <w:p>
-      <w:pPr>
         <w:pStyle w:val="BodyTextIndent2"/>
         <w:autoSpaceDE/>
         <w:autoSpaceDN/>
@@ -1770,11 +1763,71 @@
     </w:p>
     <w:p>
       <w:pPr>
-        <w:ind w:left="360"/>
-        <w:rPr>
-          <w:rFonts w:ascii="Arial" w:hAnsi="Arial" w:cs="Arial"/>
-        </w:rPr>
-      </w:pPr>
+        <w:rPr>
+          <w:rFonts w:ascii="Arial" w:hAnsi="Arial" w:cs="Arial"/>
+        </w:rPr>
+      </w:pPr>
+    </w:p>
+    <w:p>
+      <w:pPr>
+        <w:rPr>
+          <w:rFonts w:ascii="Arial" w:hAnsi="Arial" w:cs="Arial"/>
+        </w:rPr>
+      </w:pPr>
+      <w:r>
+        <w:rPr>
+          <w:rFonts w:ascii="Arial" w:hAnsi="Arial" w:cs="Arial"/>
+          <w:noProof/>
+        </w:rPr>
+        <w:drawing>
+          <wp:inline distT="0" distB="0" distL="0" distR="0">
+            <wp:extent cx="5619750" cy="3419475"/>
+            <wp:effectExtent l="0" t="0" r="0" b="9525"/>
+            <wp:docPr id="5" name="Picture 5"/>
+            <wp:cNvGraphicFramePr>
+              <a:graphicFrameLocks xmlns:a="http://schemas.openxmlformats.org/drawingml/2006/main" noChangeAspect="1"/>
+            </wp:cNvGraphicFramePr>
+            <a:graphic xmlns:a="http://schemas.openxmlformats.org/drawingml/2006/main">
+              <a:graphicData uri="http://schemas.openxmlformats.org/drawingml/2006/picture">
+                <pic:pic xmlns:pic="http://schemas.openxmlformats.org/drawingml/2006/picture">
+                  <pic:nvPicPr>
+                    <pic:cNvPr id="0" name="UML.png"/>
+                    <pic:cNvPicPr/>
+                  </pic:nvPicPr>
+                  <pic:blipFill rotWithShape="1">
+                    <a:blip r:embed="rId6" cstate="print">
+                      <a:extLst>
+                        <a:ext uri="{28A0092B-C50C-407E-A947-70E740481C1C}">
+                          <a14:useLocalDpi xmlns:a14="http://schemas.microsoft.com/office/drawing/2010/main" val="0"/>
+                        </a:ext>
+                      </a:extLst>
+                    </a:blip>
+                    <a:srcRect l="3526" t="12500" r="1923" b="12708"/>
+                    <a:stretch/>
+                  </pic:blipFill>
+                  <pic:spPr bwMode="auto">
+                    <a:xfrm>
+                      <a:off x="0" y="0"/>
+                      <a:ext cx="5619750" cy="3419475"/>
+                    </a:xfrm>
+                    <a:prstGeom prst="rect">
+                      <a:avLst/>
+                    </a:prstGeom>
+                    <a:ln>
+                      <a:noFill/>
+                    </a:ln>
+                    <a:extLst>
+                      <a:ext uri="{53640926-AAD7-44D8-BBD7-CCE9431645EC}">
+                        <a14:shadowObscured xmlns:a14="http://schemas.microsoft.com/office/drawing/2010/main"/>
+                      </a:ext>
+                    </a:extLst>
+                  </pic:spPr>
+                </pic:pic>
+              </a:graphicData>
+            </a:graphic>
+          </wp:inline>
+        </w:drawing>
+      </w:r>
     </w:p>
     <w:p>
       <w:pPr>
@@ -2013,13 +2066,6 @@
         </w:rPr>
         <w:t xml:space="preserve"> below. A suggested format for this section is to begin with a brief introduction of what the section contains, and then alternate sub-use case diagrams with their corresponding use case specifications. Make sure that all use case numbers and names correspond exactly with those in the top-level diagram of Section 1.4. Give all sub-use case diagrams figure numbers and labels (e.g., “Figure 2.1. Administer Exam”).</w:t>
       </w:r>
-    </w:p>
-    <w:p>
-      <w:pPr>
-        <w:rPr>
-          <w:rFonts w:ascii="Arial" w:hAnsi="Arial" w:cs="Arial"/>
-        </w:rPr>
-      </w:pPr>
     </w:p>
     <w:p>
       <w:pPr>
@@ -2090,17 +2136,15 @@
             <w:pPr>
               <w:rPr>
                 <w:rFonts w:ascii="Arial" w:hAnsi="Arial" w:cs="Arial"/>
-                <w:i/>
-                <w:iCs/>
-              </w:rPr>
-            </w:pPr>
-            <w:r>
-              <w:rPr>
-                <w:rFonts w:ascii="Arial" w:hAnsi="Arial" w:cs="Arial"/>
-                <w:i/>
-                <w:iCs/>
-              </w:rPr>
-              <w:t>Unique use case number</w:t>
+                <w:iCs/>
+              </w:rPr>
+            </w:pPr>
+            <w:r>
+              <w:rPr>
+                <w:rFonts w:ascii="Arial" w:hAnsi="Arial" w:cs="Arial"/>
+                <w:iCs/>
+              </w:rPr>
+              <w:t>1</w:t>
             </w:r>
           </w:p>
         </w:tc>
@@ -2134,17 +2178,15 @@
             <w:pPr>
               <w:rPr>
                 <w:rFonts w:ascii="Arial" w:hAnsi="Arial" w:cs="Arial"/>
-                <w:i/>
-                <w:iCs/>
-              </w:rPr>
-            </w:pPr>
-            <w:r>
-              <w:rPr>
-                <w:rFonts w:ascii="Arial" w:hAnsi="Arial" w:cs="Arial"/>
-                <w:i/>
-                <w:iCs/>
-              </w:rPr>
-              <w:t>Brief noun-verb phrase</w:t>
+                <w:iCs/>
+              </w:rPr>
+            </w:pPr>
+            <w:r>
+              <w:rPr>
+                <w:rFonts w:ascii="Arial" w:hAnsi="Arial" w:cs="Arial"/>
+                <w:iCs/>
+              </w:rPr>
+              <w:t>Location modified</w:t>
             </w:r>
           </w:p>
         </w:tc>
@@ -2179,17 +2221,15 @@
             <w:pPr>
               <w:rPr>
                 <w:rFonts w:ascii="Arial" w:hAnsi="Arial" w:cs="Arial"/>
-                <w:i/>
-                <w:iCs/>
-              </w:rPr>
-            </w:pPr>
-            <w:r>
-              <w:rPr>
-                <w:rFonts w:ascii="Arial" w:hAnsi="Arial" w:cs="Arial"/>
-                <w:i/>
-                <w:iCs/>
-              </w:rPr>
-              <w:t>Brief summary of use case major actions</w:t>
+                <w:iCs/>
+              </w:rPr>
+            </w:pPr>
+            <w:r>
+              <w:rPr>
+                <w:rFonts w:ascii="Arial" w:hAnsi="Arial" w:cs="Arial"/>
+                <w:iCs/>
+              </w:rPr>
+              <w:t>Administrator selects and modifies a location</w:t>
             </w:r>
           </w:p>
         </w:tc>
@@ -2359,17 +2399,15 @@
             <w:pPr>
               <w:rPr>
                 <w:rFonts w:ascii="Arial" w:hAnsi="Arial" w:cs="Arial"/>
-                <w:i/>
-                <w:iCs/>
-              </w:rPr>
-            </w:pPr>
-            <w:r>
-              <w:rPr>
-                <w:rFonts w:ascii="Arial" w:hAnsi="Arial" w:cs="Arial"/>
-                <w:i/>
-                <w:iCs/>
-              </w:rPr>
-              <w:t>Primary actor name(s)</w:t>
+                <w:iCs/>
+              </w:rPr>
+            </w:pPr>
+            <w:r>
+              <w:rPr>
+                <w:rFonts w:ascii="Arial" w:hAnsi="Arial" w:cs="Arial"/>
+                <w:iCs/>
+              </w:rPr>
+              <w:t>Administrator</w:t>
             </w:r>
           </w:p>
         </w:tc>
@@ -2404,17 +2442,15 @@
             <w:pPr>
               <w:rPr>
                 <w:rFonts w:ascii="Arial" w:hAnsi="Arial" w:cs="Arial"/>
-                <w:i/>
-                <w:iCs/>
-              </w:rPr>
-            </w:pPr>
-            <w:r>
-              <w:rPr>
-                <w:rFonts w:ascii="Arial" w:hAnsi="Arial" w:cs="Arial"/>
-                <w:i/>
-                <w:iCs/>
-              </w:rPr>
-              <w:t>Secondary actor name(s)</w:t>
+                <w:iCs/>
+              </w:rPr>
+            </w:pPr>
+            <w:r>
+              <w:rPr>
+                <w:rFonts w:ascii="Arial" w:hAnsi="Arial" w:cs="Arial"/>
+                <w:iCs/>
+              </w:rPr>
+              <w:t>Database, Google Earth</w:t>
             </w:r>
           </w:p>
         </w:tc>
@@ -2449,17 +2485,15 @@
             <w:pPr>
               <w:rPr>
                 <w:rFonts w:ascii="Arial" w:hAnsi="Arial" w:cs="Arial"/>
-                <w:i/>
-                <w:iCs/>
-              </w:rPr>
-            </w:pPr>
-            <w:r>
-              <w:rPr>
-                <w:rFonts w:ascii="Arial" w:hAnsi="Arial" w:cs="Arial"/>
-                <w:i/>
-                <w:iCs/>
-              </w:rPr>
-              <w:t>The action that causes this use case to begin</w:t>
+                <w:iCs/>
+              </w:rPr>
+            </w:pPr>
+            <w:r>
+              <w:rPr>
+                <w:rFonts w:ascii="Arial" w:hAnsi="Arial" w:cs="Arial"/>
+                <w:iCs/>
+              </w:rPr>
+              <w:t>Administrator chooses to perform this action</w:t>
             </w:r>
           </w:p>
         </w:tc>
@@ -2552,17 +2586,15 @@
             <w:pPr>
               <w:rPr>
                 <w:rFonts w:ascii="Arial" w:hAnsi="Arial" w:cs="Arial"/>
-                <w:i/>
-                <w:iCs/>
-              </w:rPr>
-            </w:pPr>
-            <w:r>
-              <w:rPr>
-                <w:rFonts w:ascii="Arial" w:hAnsi="Arial" w:cs="Arial"/>
-                <w:i/>
-                <w:iCs/>
-              </w:rPr>
-              <w:t>Step #</w:t>
+                <w:iCs/>
+              </w:rPr>
+            </w:pPr>
+            <w:r>
+              <w:rPr>
+                <w:rFonts w:ascii="Arial" w:hAnsi="Arial" w:cs="Arial"/>
+                <w:iCs/>
+              </w:rPr>
+              <w:t>1</w:t>
             </w:r>
           </w:p>
         </w:tc>
@@ -2579,10 +2611,9 @@
             <w:r>
               <w:rPr>
                 <w:rFonts w:ascii="Arial" w:hAnsi="Arial" w:cs="Arial"/>
-                <w:i/>
-                <w:iCs/>
-              </w:rPr>
-              <w:t>This is the “main success scenario” or “happy path.”</w:t>
+                <w:iCs/>
+              </w:rPr>
+              <w:t>Administrator selects a location from the Database</w:t>
             </w:r>
           </w:p>
         </w:tc>
@@ -2614,10 +2645,9 @@
             <w:r>
               <w:rPr>
                 <w:rFonts w:ascii="Arial" w:hAnsi="Arial" w:cs="Arial"/>
-                <w:i/>
-                <w:iCs/>
-              </w:rPr>
-              <w:t>Step #</w:t>
+                <w:iCs/>
+              </w:rPr>
+              <w:t>2</w:t>
             </w:r>
           </w:p>
         </w:tc>
@@ -2629,23 +2659,15 @@
             <w:pPr>
               <w:rPr>
                 <w:rFonts w:ascii="Arial" w:hAnsi="Arial" w:cs="Arial"/>
-                <w:i/>
-                <w:iCs/>
-              </w:rPr>
-            </w:pPr>
-            <w:r>
-              <w:rPr>
-                <w:rFonts w:ascii="Arial" w:hAnsi="Arial" w:cs="Arial"/>
-                <w:i/>
-                <w:iCs/>
-              </w:rPr>
-              <w:t>Description of steps in successful use case</w:t>
-            </w:r>
-            <w:r>
-              <w:rPr>
-                <w:rFonts w:ascii="Arial" w:hAnsi="Arial" w:cs="Arial"/>
-              </w:rPr>
-              <w:t xml:space="preserve"> “execution”</w:t>
+                <w:iCs/>
+              </w:rPr>
+            </w:pPr>
+            <w:r>
+              <w:rPr>
+                <w:rFonts w:ascii="Arial" w:hAnsi="Arial" w:cs="Arial"/>
+                <w:iCs/>
+              </w:rPr>
+              <w:t>Administrator modifies the location information</w:t>
             </w:r>
           </w:p>
         </w:tc>
@@ -2677,10 +2699,9 @@
             <w:r>
               <w:rPr>
                 <w:rFonts w:ascii="Arial" w:hAnsi="Arial" w:cs="Arial"/>
-                <w:i/>
-                <w:iCs/>
-              </w:rPr>
-              <w:t>Step #</w:t>
+                <w:iCs/>
+              </w:rPr>
+              <w:t>3</w:t>
             </w:r>
           </w:p>
         </w:tc>
@@ -2692,17 +2713,15 @@
             <w:pPr>
               <w:rPr>
                 <w:rFonts w:ascii="Arial" w:hAnsi="Arial" w:cs="Arial"/>
-                <w:i/>
-                <w:iCs/>
-              </w:rPr>
-            </w:pPr>
-            <w:r>
-              <w:rPr>
-                <w:rFonts w:ascii="Arial" w:hAnsi="Arial" w:cs="Arial"/>
-                <w:i/>
-                <w:iCs/>
-              </w:rPr>
-              <w:t>This should be in a “system-user-system, etc.” format.</w:t>
+                <w:iCs/>
+              </w:rPr>
+            </w:pPr>
+            <w:r>
+              <w:rPr>
+                <w:rFonts w:ascii="Arial" w:hAnsi="Arial" w:cs="Arial"/>
+                <w:iCs/>
+              </w:rPr>
+              <w:t>Location information is displayed in Google Earth</w:t>
             </w:r>
           </w:p>
         </w:tc>
@@ -2719,13 +2738,6 @@
                 <w:b/>
               </w:rPr>
             </w:pPr>
-            <w:r>
-              <w:rPr>
-                <w:rFonts w:ascii="Arial" w:hAnsi="Arial" w:cs="Arial"/>
-                <w:b/>
-              </w:rPr>
-              <w:t>Extensions</w:t>
-            </w:r>
           </w:p>
         </w:tc>
         <w:tc>
@@ -2736,14 +2748,15 @@
             <w:pPr>
               <w:rPr>
                 <w:rFonts w:ascii="Arial" w:hAnsi="Arial" w:cs="Arial"/>
-              </w:rPr>
-            </w:pPr>
-            <w:r>
-              <w:rPr>
-                <w:rFonts w:ascii="Arial" w:hAnsi="Arial" w:cs="Arial"/>
-                <w:b/>
-              </w:rPr>
-              <w:t>Step</w:t>
+                <w:iCs/>
+              </w:rPr>
+            </w:pPr>
+            <w:r>
+              <w:rPr>
+                <w:rFonts w:ascii="Arial" w:hAnsi="Arial" w:cs="Arial"/>
+                <w:iCs/>
+              </w:rPr>
+              <w:t>4</w:t>
             </w:r>
           </w:p>
         </w:tc>
@@ -2755,14 +2768,15 @@
             <w:pPr>
               <w:rPr>
                 <w:rFonts w:ascii="Arial" w:hAnsi="Arial" w:cs="Arial"/>
-              </w:rPr>
-            </w:pPr>
-            <w:r>
-              <w:rPr>
-                <w:rFonts w:ascii="Arial" w:hAnsi="Arial" w:cs="Arial"/>
-                <w:b/>
-              </w:rPr>
-              <w:t>Branching Action</w:t>
+                <w:iCs/>
+              </w:rPr>
+            </w:pPr>
+            <w:r>
+              <w:rPr>
+                <w:rFonts w:ascii="Arial" w:hAnsi="Arial" w:cs="Arial"/>
+                <w:iCs/>
+              </w:rPr>
+              <w:t>Location information is updated in the database</w:t>
             </w:r>
           </w:p>
         </w:tc>
@@ -2779,6 +2793,13 @@
                 <w:b/>
               </w:rPr>
             </w:pPr>
+            <w:r>
+              <w:rPr>
+                <w:rFonts w:ascii="Arial" w:hAnsi="Arial" w:cs="Arial"/>
+                <w:b/>
+              </w:rPr>
+              <w:t>Extensions</w:t>
+            </w:r>
           </w:p>
         </w:tc>
         <w:tc>
@@ -2794,10 +2815,9 @@
             <w:r>
               <w:rPr>
                 <w:rFonts w:ascii="Arial" w:hAnsi="Arial" w:cs="Arial"/>
-                <w:i/>
-                <w:iCs/>
-              </w:rPr>
-              <w:t>Step #</w:t>
+                <w:b/>
+              </w:rPr>
+              <w:t>Step</w:t>
             </w:r>
           </w:p>
         </w:tc>
@@ -2809,17 +2829,67 @@
             <w:pPr>
               <w:rPr>
                 <w:rFonts w:ascii="Arial" w:hAnsi="Arial" w:cs="Arial"/>
-                <w:i/>
-                <w:iCs/>
-              </w:rPr>
-            </w:pPr>
-            <w:r>
-              <w:rPr>
-                <w:rFonts w:ascii="Arial" w:hAnsi="Arial" w:cs="Arial"/>
-                <w:i/>
-                <w:iCs/>
-              </w:rPr>
-              <w:t>Alternative paths that the use case may take</w:t>
+              </w:rPr>
+            </w:pPr>
+            <w:r>
+              <w:rPr>
+                <w:rFonts w:ascii="Arial" w:hAnsi="Arial" w:cs="Arial"/>
+                <w:b/>
+              </w:rPr>
+              <w:t>Branching Action</w:t>
+            </w:r>
+          </w:p>
+        </w:tc>
+      </w:tr>
+      <w:tr>
+        <w:tc>
+          <w:tcPr>
+            <w:tcW w:w="2430" w:type="dxa"/>
+          </w:tcPr>
+          <w:p>
+            <w:pPr>
+              <w:rPr>
+                <w:rFonts w:ascii="Arial" w:hAnsi="Arial" w:cs="Arial"/>
+                <w:b/>
+              </w:rPr>
+            </w:pPr>
+          </w:p>
+        </w:tc>
+        <w:tc>
+          <w:tcPr>
+            <w:tcW w:w="990" w:type="dxa"/>
+          </w:tcPr>
+          <w:p>
+            <w:pPr>
+              <w:rPr>
+                <w:rFonts w:ascii="Arial" w:hAnsi="Arial" w:cs="Arial"/>
+              </w:rPr>
+            </w:pPr>
+            <w:r>
+              <w:rPr>
+                <w:rFonts w:ascii="Arial" w:hAnsi="Arial" w:cs="Arial"/>
+              </w:rPr>
+              <w:t>1</w:t>
+            </w:r>
+          </w:p>
+        </w:tc>
+        <w:tc>
+          <w:tcPr>
+            <w:tcW w:w="6120" w:type="dxa"/>
+          </w:tcPr>
+          <w:p>
+            <w:pPr>
+              <w:rPr>
+                <w:rFonts w:ascii="Arial" w:hAnsi="Arial" w:cs="Arial"/>
+                <w:iCs/>
+              </w:rPr>
+            </w:pPr>
+            <w:r>
+              <w:rPr>
+                <w:rFonts w:ascii="Arial" w:hAnsi="Arial" w:cs="Arial"/>
+                <w:iCs/>
+              </w:rPr>
+              <w:t>Administrator aborts modification</w:t>
             </w:r>
           </w:p>
         </w:tc>
@@ -2898,6 +2968,1739 @@
       <w:pPr>
         <w:rPr>
           <w:rFonts w:ascii="Arial" w:hAnsi="Arial" w:cs="Arial"/>
+          <w:b/>
+        </w:rPr>
+      </w:pPr>
+    </w:p>
+    <w:p>
+      <w:pPr>
+        <w:rPr>
+          <w:rFonts w:ascii="Arial" w:hAnsi="Arial" w:cs="Arial"/>
+          <w:b/>
+        </w:rPr>
+      </w:pPr>
+    </w:p>
+    <w:tbl>
+      <w:tblPr>
+        <w:tblW w:w="9540" w:type="dxa"/>
+        <w:tblInd w:w="108" w:type="dxa"/>
+        <w:tblBorders>
+          <w:top w:val="single" w:sz="6" w:space="0" w:color="000000"/>
+          <w:left w:val="single" w:sz="6" w:space="0" w:color="000000"/>
+          <w:bottom w:val="single" w:sz="6" w:space="0" w:color="000000"/>
+          <w:right w:val="single" w:sz="6" w:space="0" w:color="000000"/>
+          <w:insideH w:val="single" w:sz="6" w:space="0" w:color="000000"/>
+          <w:insideV w:val="single" w:sz="6" w:space="0" w:color="000000"/>
+        </w:tblBorders>
+        <w:tblLayout w:type="fixed"/>
+        <w:tblLook w:val="0000" w:firstRow="0" w:lastRow="0" w:firstColumn="0" w:lastColumn="0" w:noHBand="0" w:noVBand="0"/>
+      </w:tblPr>
+      <w:tblGrid>
+        <w:gridCol w:w="2430"/>
+        <w:gridCol w:w="990"/>
+        <w:gridCol w:w="6120"/>
+      </w:tblGrid>
+      <w:tr>
+        <w:tc>
+          <w:tcPr>
+            <w:tcW w:w="2430" w:type="dxa"/>
+          </w:tcPr>
+          <w:p>
+            <w:pPr>
+              <w:rPr>
+                <w:rFonts w:ascii="Arial" w:hAnsi="Arial" w:cs="Arial"/>
+                <w:b/>
+              </w:rPr>
+            </w:pPr>
+            <w:r>
+              <w:rPr>
+                <w:rFonts w:ascii="Arial" w:hAnsi="Arial" w:cs="Arial"/>
+              </w:rPr>
+              <w:br w:type="page"/>
+            </w:r>
+            <w:r>
+              <w:rPr>
+                <w:rFonts w:ascii="Arial" w:hAnsi="Arial" w:cs="Arial"/>
+              </w:rPr>
+              <w:br w:type="page"/>
+            </w:r>
+            <w:r>
+              <w:rPr>
+                <w:rFonts w:ascii="Arial" w:hAnsi="Arial" w:cs="Arial"/>
+                <w:b/>
+              </w:rPr>
+              <w:t>Number</w:t>
+            </w:r>
+          </w:p>
+        </w:tc>
+        <w:tc>
+          <w:tcPr>
+            <w:tcW w:w="7110" w:type="dxa"/>
+            <w:gridSpan w:val="2"/>
+          </w:tcPr>
+          <w:p>
+            <w:pPr>
+              <w:rPr>
+                <w:rFonts w:ascii="Arial" w:hAnsi="Arial" w:cs="Arial"/>
+                <w:iCs/>
+              </w:rPr>
+            </w:pPr>
+            <w:r>
+              <w:rPr>
+                <w:rFonts w:ascii="Arial" w:hAnsi="Arial" w:cs="Arial"/>
+                <w:iCs/>
+              </w:rPr>
+              <w:t>2</w:t>
+            </w:r>
+          </w:p>
+        </w:tc>
+      </w:tr>
+      <w:tr>
+        <w:tc>
+          <w:tcPr>
+            <w:tcW w:w="2430" w:type="dxa"/>
+          </w:tcPr>
+          <w:p>
+            <w:pPr>
+              <w:pStyle w:val="Heading2"/>
+              <w:rPr>
+                <w:rFonts w:ascii="Arial" w:hAnsi="Arial" w:cs="Arial"/>
+              </w:rPr>
+            </w:pPr>
+            <w:r>
+              <w:rPr>
+                <w:rFonts w:ascii="Arial" w:hAnsi="Arial" w:cs="Arial"/>
+              </w:rPr>
+              <w:t>Name</w:t>
+            </w:r>
+          </w:p>
+        </w:tc>
+        <w:tc>
+          <w:tcPr>
+            <w:tcW w:w="7110" w:type="dxa"/>
+            <w:gridSpan w:val="2"/>
+          </w:tcPr>
+          <w:p>
+            <w:pPr>
+              <w:rPr>
+                <w:rFonts w:ascii="Arial" w:hAnsi="Arial" w:cs="Arial"/>
+                <w:iCs/>
+              </w:rPr>
+            </w:pPr>
+            <w:r>
+              <w:rPr>
+                <w:rFonts w:ascii="Arial" w:hAnsi="Arial" w:cs="Arial"/>
+                <w:iCs/>
+              </w:rPr>
+              <w:t>Location created</w:t>
+            </w:r>
+          </w:p>
+        </w:tc>
+      </w:tr>
+      <w:tr>
+        <w:tc>
+          <w:tcPr>
+            <w:tcW w:w="2430" w:type="dxa"/>
+          </w:tcPr>
+          <w:p>
+            <w:pPr>
+              <w:rPr>
+                <w:rFonts w:ascii="Arial" w:hAnsi="Arial" w:cs="Arial"/>
+                <w:b/>
+              </w:rPr>
+            </w:pPr>
+            <w:r>
+              <w:rPr>
+                <w:rFonts w:ascii="Arial" w:hAnsi="Arial" w:cs="Arial"/>
+                <w:b/>
+              </w:rPr>
+              <w:t>Summary</w:t>
+            </w:r>
+          </w:p>
+        </w:tc>
+        <w:tc>
+          <w:tcPr>
+            <w:tcW w:w="7110" w:type="dxa"/>
+            <w:gridSpan w:val="2"/>
+          </w:tcPr>
+          <w:p>
+            <w:pPr>
+              <w:rPr>
+                <w:rFonts w:ascii="Arial" w:hAnsi="Arial" w:cs="Arial"/>
+                <w:iCs/>
+              </w:rPr>
+            </w:pPr>
+            <w:r>
+              <w:rPr>
+                <w:rFonts w:ascii="Arial" w:hAnsi="Arial" w:cs="Arial"/>
+                <w:iCs/>
+              </w:rPr>
+              <w:t>Administrator creates a new location</w:t>
+            </w:r>
+          </w:p>
+        </w:tc>
+      </w:tr>
+      <w:tr>
+        <w:tc>
+          <w:tcPr>
+            <w:tcW w:w="2430" w:type="dxa"/>
+          </w:tcPr>
+          <w:p>
+            <w:pPr>
+              <w:rPr>
+                <w:rFonts w:ascii="Arial" w:hAnsi="Arial" w:cs="Arial"/>
+                <w:b/>
+              </w:rPr>
+            </w:pPr>
+            <w:r>
+              <w:rPr>
+                <w:rFonts w:ascii="Arial" w:hAnsi="Arial" w:cs="Arial"/>
+                <w:b/>
+              </w:rPr>
+              <w:t>Priority</w:t>
+            </w:r>
+          </w:p>
+        </w:tc>
+        <w:tc>
+          <w:tcPr>
+            <w:tcW w:w="7110" w:type="dxa"/>
+            <w:gridSpan w:val="2"/>
+          </w:tcPr>
+          <w:p>
+            <w:pPr>
+              <w:rPr>
+                <w:rFonts w:ascii="Arial" w:hAnsi="Arial" w:cs="Arial"/>
+                <w:i/>
+                <w:iCs/>
+              </w:rPr>
+            </w:pPr>
+            <w:r>
+              <w:rPr>
+                <w:rFonts w:ascii="Arial" w:hAnsi="Arial" w:cs="Arial"/>
+                <w:i/>
+                <w:iCs/>
+              </w:rPr>
+              <w:t>1-5 (1 = lowest priority, 5 = highest priority)</w:t>
+            </w:r>
+          </w:p>
+        </w:tc>
+      </w:tr>
+      <w:tr>
+        <w:tc>
+          <w:tcPr>
+            <w:tcW w:w="2430" w:type="dxa"/>
+          </w:tcPr>
+          <w:p>
+            <w:pPr>
+              <w:rPr>
+                <w:rFonts w:ascii="Arial" w:hAnsi="Arial" w:cs="Arial"/>
+                <w:b/>
+              </w:rPr>
+            </w:pPr>
+            <w:r>
+              <w:rPr>
+                <w:rFonts w:ascii="Arial" w:hAnsi="Arial" w:cs="Arial"/>
+                <w:b/>
+              </w:rPr>
+              <w:t>Preconditions</w:t>
+            </w:r>
+          </w:p>
+        </w:tc>
+        <w:tc>
+          <w:tcPr>
+            <w:tcW w:w="7110" w:type="dxa"/>
+            <w:gridSpan w:val="2"/>
+          </w:tcPr>
+          <w:p>
+            <w:pPr>
+              <w:rPr>
+                <w:rFonts w:ascii="Arial" w:hAnsi="Arial" w:cs="Arial"/>
+                <w:i/>
+                <w:iCs/>
+              </w:rPr>
+            </w:pPr>
+            <w:r>
+              <w:rPr>
+                <w:rFonts w:ascii="Arial" w:hAnsi="Arial" w:cs="Arial"/>
+                <w:i/>
+                <w:iCs/>
+              </w:rPr>
+              <w:t>What needs to be true before use case “executes”</w:t>
+            </w:r>
+          </w:p>
+        </w:tc>
+      </w:tr>
+      <w:tr>
+        <w:tc>
+          <w:tcPr>
+            <w:tcW w:w="2430" w:type="dxa"/>
+          </w:tcPr>
+          <w:p>
+            <w:pPr>
+              <w:rPr>
+                <w:rFonts w:ascii="Arial" w:hAnsi="Arial" w:cs="Arial"/>
+                <w:b/>
+              </w:rPr>
+            </w:pPr>
+            <w:r>
+              <w:rPr>
+                <w:rFonts w:ascii="Arial" w:hAnsi="Arial" w:cs="Arial"/>
+                <w:b/>
+              </w:rPr>
+              <w:t>Postconditions</w:t>
+            </w:r>
+          </w:p>
+        </w:tc>
+        <w:tc>
+          <w:tcPr>
+            <w:tcW w:w="7110" w:type="dxa"/>
+            <w:gridSpan w:val="2"/>
+          </w:tcPr>
+          <w:p>
+            <w:pPr>
+              <w:rPr>
+                <w:rFonts w:ascii="Arial" w:hAnsi="Arial" w:cs="Arial"/>
+                <w:i/>
+                <w:iCs/>
+              </w:rPr>
+            </w:pPr>
+            <w:r>
+              <w:rPr>
+                <w:rFonts w:ascii="Arial" w:hAnsi="Arial" w:cs="Arial"/>
+                <w:i/>
+                <w:iCs/>
+              </w:rPr>
+              <w:t>What will be true after the use case successfully “executes”</w:t>
+            </w:r>
+          </w:p>
+        </w:tc>
+      </w:tr>
+      <w:tr>
+        <w:tc>
+          <w:tcPr>
+            <w:tcW w:w="2430" w:type="dxa"/>
+          </w:tcPr>
+          <w:p>
+            <w:pPr>
+              <w:rPr>
+                <w:rFonts w:ascii="Arial" w:hAnsi="Arial" w:cs="Arial"/>
+                <w:b/>
+              </w:rPr>
+            </w:pPr>
+            <w:r>
+              <w:rPr>
+                <w:rFonts w:ascii="Arial" w:hAnsi="Arial" w:cs="Arial"/>
+                <w:b/>
+              </w:rPr>
+              <w:t>Primary Actor(s)</w:t>
+            </w:r>
+          </w:p>
+        </w:tc>
+        <w:tc>
+          <w:tcPr>
+            <w:tcW w:w="7110" w:type="dxa"/>
+            <w:gridSpan w:val="2"/>
+          </w:tcPr>
+          <w:p>
+            <w:pPr>
+              <w:rPr>
+                <w:rFonts w:ascii="Arial" w:hAnsi="Arial" w:cs="Arial"/>
+                <w:iCs/>
+              </w:rPr>
+            </w:pPr>
+            <w:r>
+              <w:rPr>
+                <w:rFonts w:ascii="Arial" w:hAnsi="Arial" w:cs="Arial"/>
+                <w:iCs/>
+              </w:rPr>
+              <w:t>Administrator</w:t>
+            </w:r>
+          </w:p>
+        </w:tc>
+      </w:tr>
+      <w:tr>
+        <w:tc>
+          <w:tcPr>
+            <w:tcW w:w="2430" w:type="dxa"/>
+          </w:tcPr>
+          <w:p>
+            <w:pPr>
+              <w:rPr>
+                <w:rFonts w:ascii="Arial" w:hAnsi="Arial" w:cs="Arial"/>
+                <w:b/>
+              </w:rPr>
+            </w:pPr>
+            <w:r>
+              <w:rPr>
+                <w:rFonts w:ascii="Arial" w:hAnsi="Arial" w:cs="Arial"/>
+                <w:b/>
+              </w:rPr>
+              <w:t>Secondary Actor(s)</w:t>
+            </w:r>
+          </w:p>
+        </w:tc>
+        <w:tc>
+          <w:tcPr>
+            <w:tcW w:w="7110" w:type="dxa"/>
+            <w:gridSpan w:val="2"/>
+          </w:tcPr>
+          <w:p>
+            <w:pPr>
+              <w:rPr>
+                <w:rFonts w:ascii="Arial" w:hAnsi="Arial" w:cs="Arial"/>
+                <w:iCs/>
+              </w:rPr>
+            </w:pPr>
+            <w:r>
+              <w:rPr>
+                <w:rFonts w:ascii="Arial" w:hAnsi="Arial" w:cs="Arial"/>
+                <w:iCs/>
+              </w:rPr>
+              <w:t>Database, Google Earth</w:t>
+            </w:r>
+          </w:p>
+        </w:tc>
+      </w:tr>
+      <w:tr>
+        <w:tc>
+          <w:tcPr>
+            <w:tcW w:w="2430" w:type="dxa"/>
+          </w:tcPr>
+          <w:p>
+            <w:pPr>
+              <w:rPr>
+                <w:rFonts w:ascii="Arial" w:hAnsi="Arial" w:cs="Arial"/>
+                <w:b/>
+              </w:rPr>
+            </w:pPr>
+            <w:r>
+              <w:rPr>
+                <w:rFonts w:ascii="Arial" w:hAnsi="Arial" w:cs="Arial"/>
+                <w:b/>
+              </w:rPr>
+              <w:t>Trigger</w:t>
+            </w:r>
+          </w:p>
+        </w:tc>
+        <w:tc>
+          <w:tcPr>
+            <w:tcW w:w="7110" w:type="dxa"/>
+            <w:gridSpan w:val="2"/>
+          </w:tcPr>
+          <w:p>
+            <w:pPr>
+              <w:rPr>
+                <w:rFonts w:ascii="Arial" w:hAnsi="Arial" w:cs="Arial"/>
+                <w:iCs/>
+              </w:rPr>
+            </w:pPr>
+            <w:r>
+              <w:rPr>
+                <w:rFonts w:ascii="Arial" w:hAnsi="Arial" w:cs="Arial"/>
+                <w:iCs/>
+              </w:rPr>
+              <w:t>Administrator chooses to perform this action</w:t>
+            </w:r>
+          </w:p>
+        </w:tc>
+      </w:tr>
+      <w:tr>
+        <w:tc>
+          <w:tcPr>
+            <w:tcW w:w="2430" w:type="dxa"/>
+          </w:tcPr>
+          <w:p>
+            <w:pPr>
+              <w:rPr>
+                <w:rFonts w:ascii="Arial" w:hAnsi="Arial" w:cs="Arial"/>
+                <w:b/>
+              </w:rPr>
+            </w:pPr>
+            <w:r>
+              <w:rPr>
+                <w:rFonts w:ascii="Arial" w:hAnsi="Arial" w:cs="Arial"/>
+                <w:b/>
+              </w:rPr>
+              <w:t>Main Scenario</w:t>
+            </w:r>
+          </w:p>
+        </w:tc>
+        <w:tc>
+          <w:tcPr>
+            <w:tcW w:w="990" w:type="dxa"/>
+          </w:tcPr>
+          <w:p>
+            <w:pPr>
+              <w:rPr>
+                <w:rFonts w:ascii="Arial" w:hAnsi="Arial" w:cs="Arial"/>
+              </w:rPr>
+            </w:pPr>
+            <w:r>
+              <w:rPr>
+                <w:rFonts w:ascii="Arial" w:hAnsi="Arial" w:cs="Arial"/>
+                <w:b/>
+              </w:rPr>
+              <w:t>Step</w:t>
+            </w:r>
+            <w:r>
+              <w:rPr>
+                <w:rFonts w:ascii="Arial" w:hAnsi="Arial" w:cs="Arial"/>
+              </w:rPr>
+              <w:t xml:space="preserve"> </w:t>
+            </w:r>
+          </w:p>
+        </w:tc>
+        <w:tc>
+          <w:tcPr>
+            <w:tcW w:w="6120" w:type="dxa"/>
+          </w:tcPr>
+          <w:p>
+            <w:pPr>
+              <w:rPr>
+                <w:rFonts w:ascii="Arial" w:hAnsi="Arial" w:cs="Arial"/>
+              </w:rPr>
+            </w:pPr>
+            <w:r>
+              <w:rPr>
+                <w:rFonts w:ascii="Arial" w:hAnsi="Arial" w:cs="Arial"/>
+                <w:b/>
+              </w:rPr>
+              <w:t>Action</w:t>
+            </w:r>
+          </w:p>
+        </w:tc>
+      </w:tr>
+      <w:tr>
+        <w:tc>
+          <w:tcPr>
+            <w:tcW w:w="2430" w:type="dxa"/>
+          </w:tcPr>
+          <w:p>
+            <w:pPr>
+              <w:rPr>
+                <w:rFonts w:ascii="Arial" w:hAnsi="Arial" w:cs="Arial"/>
+                <w:b/>
+              </w:rPr>
+            </w:pPr>
+          </w:p>
+        </w:tc>
+        <w:tc>
+          <w:tcPr>
+            <w:tcW w:w="990" w:type="dxa"/>
+          </w:tcPr>
+          <w:p>
+            <w:pPr>
+              <w:rPr>
+                <w:rFonts w:ascii="Arial" w:hAnsi="Arial" w:cs="Arial"/>
+                <w:iCs/>
+              </w:rPr>
+            </w:pPr>
+            <w:r>
+              <w:rPr>
+                <w:rFonts w:ascii="Arial" w:hAnsi="Arial" w:cs="Arial"/>
+                <w:iCs/>
+              </w:rPr>
+              <w:t>1</w:t>
+            </w:r>
+          </w:p>
+        </w:tc>
+        <w:tc>
+          <w:tcPr>
+            <w:tcW w:w="6120" w:type="dxa"/>
+          </w:tcPr>
+          <w:p>
+            <w:pPr>
+              <w:rPr>
+                <w:rFonts w:ascii="Arial" w:hAnsi="Arial" w:cs="Arial"/>
+              </w:rPr>
+            </w:pPr>
+            <w:r>
+              <w:rPr>
+                <w:rFonts w:ascii="Arial" w:hAnsi="Arial" w:cs="Arial"/>
+                <w:iCs/>
+              </w:rPr>
+              <w:t>Administrator creates a new location</w:t>
+            </w:r>
+          </w:p>
+        </w:tc>
+      </w:tr>
+      <w:tr>
+        <w:tc>
+          <w:tcPr>
+            <w:tcW w:w="2430" w:type="dxa"/>
+          </w:tcPr>
+          <w:p>
+            <w:pPr>
+              <w:rPr>
+                <w:rFonts w:ascii="Arial" w:hAnsi="Arial" w:cs="Arial"/>
+                <w:b/>
+              </w:rPr>
+            </w:pPr>
+          </w:p>
+        </w:tc>
+        <w:tc>
+          <w:tcPr>
+            <w:tcW w:w="990" w:type="dxa"/>
+          </w:tcPr>
+          <w:p>
+            <w:pPr>
+              <w:rPr>
+                <w:rFonts w:ascii="Arial" w:hAnsi="Arial" w:cs="Arial"/>
+              </w:rPr>
+            </w:pPr>
+            <w:r>
+              <w:rPr>
+                <w:rFonts w:ascii="Arial" w:hAnsi="Arial" w:cs="Arial"/>
+                <w:iCs/>
+              </w:rPr>
+              <w:t>2</w:t>
+            </w:r>
+          </w:p>
+        </w:tc>
+        <w:tc>
+          <w:tcPr>
+            <w:tcW w:w="6120" w:type="dxa"/>
+          </w:tcPr>
+          <w:p>
+            <w:pPr>
+              <w:rPr>
+                <w:rFonts w:ascii="Arial" w:hAnsi="Arial" w:cs="Arial"/>
+                <w:iCs/>
+              </w:rPr>
+            </w:pPr>
+            <w:r>
+              <w:rPr>
+                <w:rFonts w:ascii="Arial" w:hAnsi="Arial" w:cs="Arial"/>
+                <w:iCs/>
+              </w:rPr>
+              <w:t>Location information is displayed in Google Earth</w:t>
+            </w:r>
+          </w:p>
+        </w:tc>
+      </w:tr>
+      <w:tr>
+        <w:tc>
+          <w:tcPr>
+            <w:tcW w:w="2430" w:type="dxa"/>
+          </w:tcPr>
+          <w:p>
+            <w:pPr>
+              <w:rPr>
+                <w:rFonts w:ascii="Arial" w:hAnsi="Arial" w:cs="Arial"/>
+                <w:b/>
+              </w:rPr>
+            </w:pPr>
+          </w:p>
+        </w:tc>
+        <w:tc>
+          <w:tcPr>
+            <w:tcW w:w="990" w:type="dxa"/>
+          </w:tcPr>
+          <w:p>
+            <w:pPr>
+              <w:rPr>
+                <w:rFonts w:ascii="Arial" w:hAnsi="Arial" w:cs="Arial"/>
+              </w:rPr>
+            </w:pPr>
+            <w:r>
+              <w:rPr>
+                <w:rFonts w:ascii="Arial" w:hAnsi="Arial" w:cs="Arial"/>
+                <w:iCs/>
+              </w:rPr>
+              <w:t>3</w:t>
+            </w:r>
+          </w:p>
+        </w:tc>
+        <w:tc>
+          <w:tcPr>
+            <w:tcW w:w="6120" w:type="dxa"/>
+          </w:tcPr>
+          <w:p>
+            <w:pPr>
+              <w:rPr>
+                <w:rFonts w:ascii="Arial" w:hAnsi="Arial" w:cs="Arial"/>
+                <w:iCs/>
+              </w:rPr>
+            </w:pPr>
+            <w:r>
+              <w:rPr>
+                <w:rFonts w:ascii="Arial" w:hAnsi="Arial" w:cs="Arial"/>
+                <w:iCs/>
+              </w:rPr>
+              <w:t xml:space="preserve">Location </w:t>
+            </w:r>
+            <w:r>
+              <w:rPr>
+                <w:rFonts w:ascii="Arial" w:hAnsi="Arial" w:cs="Arial"/>
+                <w:iCs/>
+              </w:rPr>
+              <w:t>information is added to the Database</w:t>
+            </w:r>
+          </w:p>
+        </w:tc>
+      </w:tr>
+      <w:tr>
+        <w:tc>
+          <w:tcPr>
+            <w:tcW w:w="2430" w:type="dxa"/>
+          </w:tcPr>
+          <w:p>
+            <w:pPr>
+              <w:rPr>
+                <w:rFonts w:ascii="Arial" w:hAnsi="Arial" w:cs="Arial"/>
+                <w:b/>
+              </w:rPr>
+            </w:pPr>
+            <w:r>
+              <w:rPr>
+                <w:rFonts w:ascii="Arial" w:hAnsi="Arial" w:cs="Arial"/>
+                <w:b/>
+              </w:rPr>
+              <w:t>Extensions</w:t>
+            </w:r>
+          </w:p>
+        </w:tc>
+        <w:tc>
+          <w:tcPr>
+            <w:tcW w:w="990" w:type="dxa"/>
+          </w:tcPr>
+          <w:p>
+            <w:pPr>
+              <w:rPr>
+                <w:rFonts w:ascii="Arial" w:hAnsi="Arial" w:cs="Arial"/>
+              </w:rPr>
+            </w:pPr>
+            <w:r>
+              <w:rPr>
+                <w:rFonts w:ascii="Arial" w:hAnsi="Arial" w:cs="Arial"/>
+                <w:b/>
+              </w:rPr>
+              <w:t>Step</w:t>
+            </w:r>
+          </w:p>
+        </w:tc>
+        <w:tc>
+          <w:tcPr>
+            <w:tcW w:w="6120" w:type="dxa"/>
+          </w:tcPr>
+          <w:p>
+            <w:pPr>
+              <w:rPr>
+                <w:rFonts w:ascii="Arial" w:hAnsi="Arial" w:cs="Arial"/>
+              </w:rPr>
+            </w:pPr>
+            <w:r>
+              <w:rPr>
+                <w:rFonts w:ascii="Arial" w:hAnsi="Arial" w:cs="Arial"/>
+                <w:b/>
+              </w:rPr>
+              <w:t>Branching Action</w:t>
+            </w:r>
+          </w:p>
+        </w:tc>
+      </w:tr>
+      <w:tr>
+        <w:tc>
+          <w:tcPr>
+            <w:tcW w:w="2430" w:type="dxa"/>
+          </w:tcPr>
+          <w:p>
+            <w:pPr>
+              <w:rPr>
+                <w:rFonts w:ascii="Arial" w:hAnsi="Arial" w:cs="Arial"/>
+                <w:b/>
+              </w:rPr>
+            </w:pPr>
+          </w:p>
+        </w:tc>
+        <w:tc>
+          <w:tcPr>
+            <w:tcW w:w="990" w:type="dxa"/>
+          </w:tcPr>
+          <w:p>
+            <w:pPr>
+              <w:rPr>
+                <w:rFonts w:ascii="Arial" w:hAnsi="Arial" w:cs="Arial"/>
+              </w:rPr>
+            </w:pPr>
+            <w:r>
+              <w:rPr>
+                <w:rFonts w:ascii="Arial" w:hAnsi="Arial" w:cs="Arial"/>
+                <w:iCs/>
+              </w:rPr>
+              <w:t>1</w:t>
+            </w:r>
+          </w:p>
+        </w:tc>
+        <w:tc>
+          <w:tcPr>
+            <w:tcW w:w="6120" w:type="dxa"/>
+          </w:tcPr>
+          <w:p>
+            <w:pPr>
+              <w:rPr>
+                <w:rFonts w:ascii="Arial" w:hAnsi="Arial" w:cs="Arial"/>
+                <w:iCs/>
+              </w:rPr>
+            </w:pPr>
+            <w:r>
+              <w:rPr>
+                <w:rFonts w:ascii="Arial" w:hAnsi="Arial" w:cs="Arial"/>
+                <w:iCs/>
+              </w:rPr>
+              <w:t>Administrator aborts creating a new location</w:t>
+            </w:r>
+          </w:p>
+        </w:tc>
+      </w:tr>
+      <w:tr>
+        <w:trPr>
+          <w:cantSplit/>
+        </w:trPr>
+        <w:tc>
+          <w:tcPr>
+            <w:tcW w:w="2430" w:type="dxa"/>
+          </w:tcPr>
+          <w:p>
+            <w:pPr>
+              <w:rPr>
+                <w:rFonts w:ascii="Arial" w:hAnsi="Arial" w:cs="Arial"/>
+                <w:b/>
+              </w:rPr>
+            </w:pPr>
+            <w:r>
+              <w:rPr>
+                <w:rFonts w:ascii="Arial" w:hAnsi="Arial" w:cs="Arial"/>
+                <w:b/>
+              </w:rPr>
+              <w:t>Open Issues</w:t>
+            </w:r>
+          </w:p>
+        </w:tc>
+        <w:tc>
+          <w:tcPr>
+            <w:tcW w:w="990" w:type="dxa"/>
+          </w:tcPr>
+          <w:p>
+            <w:pPr>
+              <w:rPr>
+                <w:rFonts w:ascii="Arial" w:hAnsi="Arial" w:cs="Arial"/>
+                <w:i/>
+                <w:iCs/>
+              </w:rPr>
+            </w:pPr>
+            <w:r>
+              <w:rPr>
+                <w:rFonts w:ascii="Arial" w:hAnsi="Arial" w:cs="Arial"/>
+                <w:i/>
+                <w:iCs/>
+              </w:rPr>
+              <w:t>Issue #</w:t>
+            </w:r>
+          </w:p>
+        </w:tc>
+        <w:tc>
+          <w:tcPr>
+            <w:tcW w:w="6120" w:type="dxa"/>
+          </w:tcPr>
+          <w:p>
+            <w:pPr>
+              <w:rPr>
+                <w:rFonts w:ascii="Arial" w:hAnsi="Arial" w:cs="Arial"/>
+                <w:i/>
+                <w:iCs/>
+              </w:rPr>
+            </w:pPr>
+            <w:r>
+              <w:rPr>
+                <w:rFonts w:ascii="Arial" w:hAnsi="Arial" w:cs="Arial"/>
+                <w:i/>
+                <w:iCs/>
+              </w:rPr>
+              <w:t>Issues regarding the use case that need resolution</w:t>
+            </w:r>
+          </w:p>
+        </w:tc>
+      </w:tr>
+    </w:tbl>
+    <w:p>
+      <w:pPr>
+        <w:rPr>
+          <w:rFonts w:ascii="Arial" w:hAnsi="Arial" w:cs="Arial"/>
+          <w:b/>
+        </w:rPr>
+      </w:pPr>
+    </w:p>
+    <w:tbl>
+      <w:tblPr>
+        <w:tblW w:w="9540" w:type="dxa"/>
+        <w:tblInd w:w="108" w:type="dxa"/>
+        <w:tblBorders>
+          <w:top w:val="single" w:sz="6" w:space="0" w:color="000000"/>
+          <w:left w:val="single" w:sz="6" w:space="0" w:color="000000"/>
+          <w:bottom w:val="single" w:sz="6" w:space="0" w:color="000000"/>
+          <w:right w:val="single" w:sz="6" w:space="0" w:color="000000"/>
+          <w:insideH w:val="single" w:sz="6" w:space="0" w:color="000000"/>
+          <w:insideV w:val="single" w:sz="6" w:space="0" w:color="000000"/>
+        </w:tblBorders>
+        <w:tblLayout w:type="fixed"/>
+        <w:tblLook w:val="0000" w:firstRow="0" w:lastRow="0" w:firstColumn="0" w:lastColumn="0" w:noHBand="0" w:noVBand="0"/>
+      </w:tblPr>
+      <w:tblGrid>
+        <w:gridCol w:w="2430"/>
+        <w:gridCol w:w="990"/>
+        <w:gridCol w:w="6120"/>
+      </w:tblGrid>
+      <w:tr>
+        <w:tc>
+          <w:tcPr>
+            <w:tcW w:w="2430" w:type="dxa"/>
+          </w:tcPr>
+          <w:p>
+            <w:pPr>
+              <w:rPr>
+                <w:rFonts w:ascii="Arial" w:hAnsi="Arial" w:cs="Arial"/>
+                <w:b/>
+              </w:rPr>
+            </w:pPr>
+            <w:r>
+              <w:rPr>
+                <w:rFonts w:ascii="Arial" w:hAnsi="Arial" w:cs="Arial"/>
+              </w:rPr>
+              <w:br w:type="page"/>
+            </w:r>
+            <w:r>
+              <w:rPr>
+                <w:rFonts w:ascii="Arial" w:hAnsi="Arial" w:cs="Arial"/>
+              </w:rPr>
+              <w:br w:type="page"/>
+            </w:r>
+            <w:r>
+              <w:rPr>
+                <w:rFonts w:ascii="Arial" w:hAnsi="Arial" w:cs="Arial"/>
+                <w:b/>
+              </w:rPr>
+              <w:t>Number</w:t>
+            </w:r>
+          </w:p>
+        </w:tc>
+        <w:tc>
+          <w:tcPr>
+            <w:tcW w:w="7110" w:type="dxa"/>
+            <w:gridSpan w:val="2"/>
+          </w:tcPr>
+          <w:p>
+            <w:pPr>
+              <w:rPr>
+                <w:rFonts w:ascii="Arial" w:hAnsi="Arial" w:cs="Arial"/>
+                <w:i/>
+                <w:iCs/>
+              </w:rPr>
+            </w:pPr>
+            <w:r>
+              <w:rPr>
+                <w:rFonts w:ascii="Arial" w:hAnsi="Arial" w:cs="Arial"/>
+                <w:i/>
+                <w:iCs/>
+              </w:rPr>
+              <w:t>Unique use case number</w:t>
+            </w:r>
+          </w:p>
+        </w:tc>
+      </w:tr>
+      <w:tr>
+        <w:tc>
+          <w:tcPr>
+            <w:tcW w:w="2430" w:type="dxa"/>
+          </w:tcPr>
+          <w:p>
+            <w:pPr>
+              <w:pStyle w:val="Heading2"/>
+              <w:rPr>
+                <w:rFonts w:ascii="Arial" w:hAnsi="Arial" w:cs="Arial"/>
+              </w:rPr>
+            </w:pPr>
+            <w:r>
+              <w:rPr>
+                <w:rFonts w:ascii="Arial" w:hAnsi="Arial" w:cs="Arial"/>
+              </w:rPr>
+              <w:t>Name</w:t>
+            </w:r>
+          </w:p>
+        </w:tc>
+        <w:tc>
+          <w:tcPr>
+            <w:tcW w:w="7110" w:type="dxa"/>
+            <w:gridSpan w:val="2"/>
+          </w:tcPr>
+          <w:p>
+            <w:pPr>
+              <w:rPr>
+                <w:rFonts w:ascii="Arial" w:hAnsi="Arial" w:cs="Arial"/>
+                <w:i/>
+                <w:iCs/>
+              </w:rPr>
+            </w:pPr>
+            <w:r>
+              <w:rPr>
+                <w:rFonts w:ascii="Arial" w:hAnsi="Arial" w:cs="Arial"/>
+                <w:i/>
+                <w:iCs/>
+              </w:rPr>
+              <w:t>Brief noun-verb phrase</w:t>
+            </w:r>
+          </w:p>
+        </w:tc>
+      </w:tr>
+      <w:tr>
+        <w:tc>
+          <w:tcPr>
+            <w:tcW w:w="2430" w:type="dxa"/>
+          </w:tcPr>
+          <w:p>
+            <w:pPr>
+              <w:rPr>
+                <w:rFonts w:ascii="Arial" w:hAnsi="Arial" w:cs="Arial"/>
+                <w:b/>
+              </w:rPr>
+            </w:pPr>
+            <w:r>
+              <w:rPr>
+                <w:rFonts w:ascii="Arial" w:hAnsi="Arial" w:cs="Arial"/>
+                <w:b/>
+              </w:rPr>
+              <w:t>Summary</w:t>
+            </w:r>
+          </w:p>
+        </w:tc>
+        <w:tc>
+          <w:tcPr>
+            <w:tcW w:w="7110" w:type="dxa"/>
+            <w:gridSpan w:val="2"/>
+          </w:tcPr>
+          <w:p>
+            <w:pPr>
+              <w:rPr>
+                <w:rFonts w:ascii="Arial" w:hAnsi="Arial" w:cs="Arial"/>
+                <w:i/>
+                <w:iCs/>
+              </w:rPr>
+            </w:pPr>
+            <w:r>
+              <w:rPr>
+                <w:rFonts w:ascii="Arial" w:hAnsi="Arial" w:cs="Arial"/>
+                <w:i/>
+                <w:iCs/>
+              </w:rPr>
+              <w:t>Brief summary of use case major actions</w:t>
+            </w:r>
+          </w:p>
+        </w:tc>
+      </w:tr>
+      <w:tr>
+        <w:tc>
+          <w:tcPr>
+            <w:tcW w:w="2430" w:type="dxa"/>
+          </w:tcPr>
+          <w:p>
+            <w:pPr>
+              <w:rPr>
+                <w:rFonts w:ascii="Arial" w:hAnsi="Arial" w:cs="Arial"/>
+                <w:b/>
+              </w:rPr>
+            </w:pPr>
+            <w:r>
+              <w:rPr>
+                <w:rFonts w:ascii="Arial" w:hAnsi="Arial" w:cs="Arial"/>
+                <w:b/>
+              </w:rPr>
+              <w:t>Priority</w:t>
+            </w:r>
+          </w:p>
+        </w:tc>
+        <w:tc>
+          <w:tcPr>
+            <w:tcW w:w="7110" w:type="dxa"/>
+            <w:gridSpan w:val="2"/>
+          </w:tcPr>
+          <w:p>
+            <w:pPr>
+              <w:rPr>
+                <w:rFonts w:ascii="Arial" w:hAnsi="Arial" w:cs="Arial"/>
+                <w:i/>
+                <w:iCs/>
+              </w:rPr>
+            </w:pPr>
+            <w:r>
+              <w:rPr>
+                <w:rFonts w:ascii="Arial" w:hAnsi="Arial" w:cs="Arial"/>
+                <w:i/>
+                <w:iCs/>
+              </w:rPr>
+              <w:t>1-5 (1 = lowest priority, 5 = highest priority)</w:t>
+            </w:r>
+          </w:p>
+        </w:tc>
+      </w:tr>
+      <w:tr>
+        <w:tc>
+          <w:tcPr>
+            <w:tcW w:w="2430" w:type="dxa"/>
+          </w:tcPr>
+          <w:p>
+            <w:pPr>
+              <w:rPr>
+                <w:rFonts w:ascii="Arial" w:hAnsi="Arial" w:cs="Arial"/>
+                <w:b/>
+              </w:rPr>
+            </w:pPr>
+            <w:r>
+              <w:rPr>
+                <w:rFonts w:ascii="Arial" w:hAnsi="Arial" w:cs="Arial"/>
+                <w:b/>
+              </w:rPr>
+              <w:t>Preconditions</w:t>
+            </w:r>
+          </w:p>
+        </w:tc>
+        <w:tc>
+          <w:tcPr>
+            <w:tcW w:w="7110" w:type="dxa"/>
+            <w:gridSpan w:val="2"/>
+          </w:tcPr>
+          <w:p>
+            <w:pPr>
+              <w:rPr>
+                <w:rFonts w:ascii="Arial" w:hAnsi="Arial" w:cs="Arial"/>
+                <w:i/>
+                <w:iCs/>
+              </w:rPr>
+            </w:pPr>
+            <w:r>
+              <w:rPr>
+                <w:rFonts w:ascii="Arial" w:hAnsi="Arial" w:cs="Arial"/>
+                <w:i/>
+                <w:iCs/>
+              </w:rPr>
+              <w:t>What needs to be true before use case “executes”</w:t>
+            </w:r>
+          </w:p>
+        </w:tc>
+      </w:tr>
+      <w:tr>
+        <w:tc>
+          <w:tcPr>
+            <w:tcW w:w="2430" w:type="dxa"/>
+          </w:tcPr>
+          <w:p>
+            <w:pPr>
+              <w:rPr>
+                <w:rFonts w:ascii="Arial" w:hAnsi="Arial" w:cs="Arial"/>
+                <w:b/>
+              </w:rPr>
+            </w:pPr>
+            <w:r>
+              <w:rPr>
+                <w:rFonts w:ascii="Arial" w:hAnsi="Arial" w:cs="Arial"/>
+                <w:b/>
+              </w:rPr>
+              <w:t>Postconditions</w:t>
+            </w:r>
+          </w:p>
+        </w:tc>
+        <w:tc>
+          <w:tcPr>
+            <w:tcW w:w="7110" w:type="dxa"/>
+            <w:gridSpan w:val="2"/>
+          </w:tcPr>
+          <w:p>
+            <w:pPr>
+              <w:rPr>
+                <w:rFonts w:ascii="Arial" w:hAnsi="Arial" w:cs="Arial"/>
+                <w:i/>
+                <w:iCs/>
+              </w:rPr>
+            </w:pPr>
+            <w:r>
+              <w:rPr>
+                <w:rFonts w:ascii="Arial" w:hAnsi="Arial" w:cs="Arial"/>
+                <w:i/>
+                <w:iCs/>
+              </w:rPr>
+              <w:t>What will be true after the use case successfully “executes”</w:t>
+            </w:r>
+          </w:p>
+        </w:tc>
+      </w:tr>
+      <w:tr>
+        <w:tc>
+          <w:tcPr>
+            <w:tcW w:w="2430" w:type="dxa"/>
+          </w:tcPr>
+          <w:p>
+            <w:pPr>
+              <w:rPr>
+                <w:rFonts w:ascii="Arial" w:hAnsi="Arial" w:cs="Arial"/>
+                <w:b/>
+              </w:rPr>
+            </w:pPr>
+            <w:r>
+              <w:rPr>
+                <w:rFonts w:ascii="Arial" w:hAnsi="Arial" w:cs="Arial"/>
+                <w:b/>
+              </w:rPr>
+              <w:t>Primary Actor(s)</w:t>
+            </w:r>
+          </w:p>
+        </w:tc>
+        <w:tc>
+          <w:tcPr>
+            <w:tcW w:w="7110" w:type="dxa"/>
+            <w:gridSpan w:val="2"/>
+          </w:tcPr>
+          <w:p>
+            <w:pPr>
+              <w:rPr>
+                <w:rFonts w:ascii="Arial" w:hAnsi="Arial" w:cs="Arial"/>
+                <w:i/>
+                <w:iCs/>
+              </w:rPr>
+            </w:pPr>
+            <w:r>
+              <w:rPr>
+                <w:rFonts w:ascii="Arial" w:hAnsi="Arial" w:cs="Arial"/>
+                <w:i/>
+                <w:iCs/>
+              </w:rPr>
+              <w:t>Primary actor name(s)</w:t>
+            </w:r>
+          </w:p>
+        </w:tc>
+      </w:tr>
+      <w:tr>
+        <w:tc>
+          <w:tcPr>
+            <w:tcW w:w="2430" w:type="dxa"/>
+          </w:tcPr>
+          <w:p>
+            <w:pPr>
+              <w:rPr>
+                <w:rFonts w:ascii="Arial" w:hAnsi="Arial" w:cs="Arial"/>
+                <w:b/>
+              </w:rPr>
+            </w:pPr>
+            <w:r>
+              <w:rPr>
+                <w:rFonts w:ascii="Arial" w:hAnsi="Arial" w:cs="Arial"/>
+                <w:b/>
+              </w:rPr>
+              <w:t>Secondary Actor(s)</w:t>
+            </w:r>
+          </w:p>
+        </w:tc>
+        <w:tc>
+          <w:tcPr>
+            <w:tcW w:w="7110" w:type="dxa"/>
+            <w:gridSpan w:val="2"/>
+          </w:tcPr>
+          <w:p>
+            <w:pPr>
+              <w:rPr>
+                <w:rFonts w:ascii="Arial" w:hAnsi="Arial" w:cs="Arial"/>
+                <w:i/>
+                <w:iCs/>
+              </w:rPr>
+            </w:pPr>
+            <w:r>
+              <w:rPr>
+                <w:rFonts w:ascii="Arial" w:hAnsi="Arial" w:cs="Arial"/>
+                <w:i/>
+                <w:iCs/>
+              </w:rPr>
+              <w:t>Secondary actor name(s)</w:t>
+            </w:r>
+          </w:p>
+        </w:tc>
+      </w:tr>
+      <w:tr>
+        <w:tc>
+          <w:tcPr>
+            <w:tcW w:w="2430" w:type="dxa"/>
+          </w:tcPr>
+          <w:p>
+            <w:pPr>
+              <w:rPr>
+                <w:rFonts w:ascii="Arial" w:hAnsi="Arial" w:cs="Arial"/>
+                <w:b/>
+              </w:rPr>
+            </w:pPr>
+            <w:r>
+              <w:rPr>
+                <w:rFonts w:ascii="Arial" w:hAnsi="Arial" w:cs="Arial"/>
+                <w:b/>
+              </w:rPr>
+              <w:t>Trigger</w:t>
+            </w:r>
+          </w:p>
+        </w:tc>
+        <w:tc>
+          <w:tcPr>
+            <w:tcW w:w="7110" w:type="dxa"/>
+            <w:gridSpan w:val="2"/>
+          </w:tcPr>
+          <w:p>
+            <w:pPr>
+              <w:rPr>
+                <w:rFonts w:ascii="Arial" w:hAnsi="Arial" w:cs="Arial"/>
+                <w:i/>
+                <w:iCs/>
+              </w:rPr>
+            </w:pPr>
+            <w:r>
+              <w:rPr>
+                <w:rFonts w:ascii="Arial" w:hAnsi="Arial" w:cs="Arial"/>
+                <w:i/>
+                <w:iCs/>
+              </w:rPr>
+              <w:t>The action that causes this use case to begin</w:t>
+            </w:r>
+          </w:p>
+        </w:tc>
+      </w:tr>
+      <w:tr>
+        <w:tc>
+          <w:tcPr>
+            <w:tcW w:w="2430" w:type="dxa"/>
+          </w:tcPr>
+          <w:p>
+            <w:pPr>
+              <w:rPr>
+                <w:rFonts w:ascii="Arial" w:hAnsi="Arial" w:cs="Arial"/>
+                <w:b/>
+              </w:rPr>
+            </w:pPr>
+            <w:r>
+              <w:rPr>
+                <w:rFonts w:ascii="Arial" w:hAnsi="Arial" w:cs="Arial"/>
+                <w:b/>
+              </w:rPr>
+              <w:t>Main Scenario</w:t>
+            </w:r>
+          </w:p>
+        </w:tc>
+        <w:tc>
+          <w:tcPr>
+            <w:tcW w:w="990" w:type="dxa"/>
+          </w:tcPr>
+          <w:p>
+            <w:pPr>
+              <w:rPr>
+                <w:rFonts w:ascii="Arial" w:hAnsi="Arial" w:cs="Arial"/>
+              </w:rPr>
+            </w:pPr>
+            <w:r>
+              <w:rPr>
+                <w:rFonts w:ascii="Arial" w:hAnsi="Arial" w:cs="Arial"/>
+                <w:b/>
+              </w:rPr>
+              <w:t>Step</w:t>
+            </w:r>
+            <w:r>
+              <w:rPr>
+                <w:rFonts w:ascii="Arial" w:hAnsi="Arial" w:cs="Arial"/>
+              </w:rPr>
+              <w:t xml:space="preserve"> </w:t>
+            </w:r>
+          </w:p>
+        </w:tc>
+        <w:tc>
+          <w:tcPr>
+            <w:tcW w:w="6120" w:type="dxa"/>
+          </w:tcPr>
+          <w:p>
+            <w:pPr>
+              <w:rPr>
+                <w:rFonts w:ascii="Arial" w:hAnsi="Arial" w:cs="Arial"/>
+              </w:rPr>
+            </w:pPr>
+            <w:r>
+              <w:rPr>
+                <w:rFonts w:ascii="Arial" w:hAnsi="Arial" w:cs="Arial"/>
+                <w:b/>
+              </w:rPr>
+              <w:t>Action</w:t>
+            </w:r>
+          </w:p>
+        </w:tc>
+      </w:tr>
+      <w:tr>
+        <w:tc>
+          <w:tcPr>
+            <w:tcW w:w="2430" w:type="dxa"/>
+          </w:tcPr>
+          <w:p>
+            <w:pPr>
+              <w:rPr>
+                <w:rFonts w:ascii="Arial" w:hAnsi="Arial" w:cs="Arial"/>
+                <w:b/>
+              </w:rPr>
+            </w:pPr>
+          </w:p>
+        </w:tc>
+        <w:tc>
+          <w:tcPr>
+            <w:tcW w:w="990" w:type="dxa"/>
+          </w:tcPr>
+          <w:p>
+            <w:pPr>
+              <w:rPr>
+                <w:rFonts w:ascii="Arial" w:hAnsi="Arial" w:cs="Arial"/>
+                <w:i/>
+                <w:iCs/>
+              </w:rPr>
+            </w:pPr>
+            <w:r>
+              <w:rPr>
+                <w:rFonts w:ascii="Arial" w:hAnsi="Arial" w:cs="Arial"/>
+                <w:i/>
+                <w:iCs/>
+              </w:rPr>
+              <w:t>Step #</w:t>
+            </w:r>
+          </w:p>
+        </w:tc>
+        <w:tc>
+          <w:tcPr>
+            <w:tcW w:w="6120" w:type="dxa"/>
+          </w:tcPr>
+          <w:p>
+            <w:pPr>
+              <w:rPr>
+                <w:rFonts w:ascii="Arial" w:hAnsi="Arial" w:cs="Arial"/>
+              </w:rPr>
+            </w:pPr>
+            <w:r>
+              <w:rPr>
+                <w:rFonts w:ascii="Arial" w:hAnsi="Arial" w:cs="Arial"/>
+                <w:i/>
+                <w:iCs/>
+              </w:rPr>
+              <w:t>This is the “main success scenario” or “happy path.”</w:t>
+            </w:r>
+          </w:p>
+        </w:tc>
+      </w:tr>
+      <w:tr>
+        <w:tc>
+          <w:tcPr>
+            <w:tcW w:w="2430" w:type="dxa"/>
+          </w:tcPr>
+          <w:p>
+            <w:pPr>
+              <w:rPr>
+                <w:rFonts w:ascii="Arial" w:hAnsi="Arial" w:cs="Arial"/>
+                <w:b/>
+              </w:rPr>
+            </w:pPr>
+          </w:p>
+        </w:tc>
+        <w:tc>
+          <w:tcPr>
+            <w:tcW w:w="990" w:type="dxa"/>
+          </w:tcPr>
+          <w:p>
+            <w:pPr>
+              <w:rPr>
+                <w:rFonts w:ascii="Arial" w:hAnsi="Arial" w:cs="Arial"/>
+              </w:rPr>
+            </w:pPr>
+            <w:r>
+              <w:rPr>
+                <w:rFonts w:ascii="Arial" w:hAnsi="Arial" w:cs="Arial"/>
+                <w:i/>
+                <w:iCs/>
+              </w:rPr>
+              <w:t>Step #</w:t>
+            </w:r>
+          </w:p>
+        </w:tc>
+        <w:tc>
+          <w:tcPr>
+            <w:tcW w:w="6120" w:type="dxa"/>
+          </w:tcPr>
+          <w:p>
+            <w:pPr>
+              <w:rPr>
+                <w:rFonts w:ascii="Arial" w:hAnsi="Arial" w:cs="Arial"/>
+                <w:i/>
+                <w:iCs/>
+              </w:rPr>
+            </w:pPr>
+            <w:r>
+              <w:rPr>
+                <w:rFonts w:ascii="Arial" w:hAnsi="Arial" w:cs="Arial"/>
+                <w:i/>
+                <w:iCs/>
+              </w:rPr>
+              <w:t>Description of steps in successful use case</w:t>
+            </w:r>
+            <w:r>
+              <w:rPr>
+                <w:rFonts w:ascii="Arial" w:hAnsi="Arial" w:cs="Arial"/>
+              </w:rPr>
+              <w:t xml:space="preserve"> “execution”</w:t>
+            </w:r>
+          </w:p>
+        </w:tc>
+      </w:tr>
+      <w:tr>
+        <w:tc>
+          <w:tcPr>
+            <w:tcW w:w="2430" w:type="dxa"/>
+          </w:tcPr>
+          <w:p>
+            <w:pPr>
+              <w:rPr>
+                <w:rFonts w:ascii="Arial" w:hAnsi="Arial" w:cs="Arial"/>
+                <w:b/>
+              </w:rPr>
+            </w:pPr>
+          </w:p>
+        </w:tc>
+        <w:tc>
+          <w:tcPr>
+            <w:tcW w:w="990" w:type="dxa"/>
+          </w:tcPr>
+          <w:p>
+            <w:pPr>
+              <w:rPr>
+                <w:rFonts w:ascii="Arial" w:hAnsi="Arial" w:cs="Arial"/>
+              </w:rPr>
+            </w:pPr>
+            <w:r>
+              <w:rPr>
+                <w:rFonts w:ascii="Arial" w:hAnsi="Arial" w:cs="Arial"/>
+                <w:i/>
+                <w:iCs/>
+              </w:rPr>
+              <w:t>Step #</w:t>
+            </w:r>
+          </w:p>
+        </w:tc>
+        <w:tc>
+          <w:tcPr>
+            <w:tcW w:w="6120" w:type="dxa"/>
+          </w:tcPr>
+          <w:p>
+            <w:pPr>
+              <w:rPr>
+                <w:rFonts w:ascii="Arial" w:hAnsi="Arial" w:cs="Arial"/>
+                <w:i/>
+                <w:iCs/>
+              </w:rPr>
+            </w:pPr>
+            <w:r>
+              <w:rPr>
+                <w:rFonts w:ascii="Arial" w:hAnsi="Arial" w:cs="Arial"/>
+                <w:i/>
+                <w:iCs/>
+              </w:rPr>
+              <w:t>This should be in a “system-user-system, etc.” format.</w:t>
+            </w:r>
+          </w:p>
+        </w:tc>
+      </w:tr>
+      <w:tr>
+        <w:tc>
+          <w:tcPr>
+            <w:tcW w:w="2430" w:type="dxa"/>
+          </w:tcPr>
+          <w:p>
+            <w:pPr>
+              <w:rPr>
+                <w:rFonts w:ascii="Arial" w:hAnsi="Arial" w:cs="Arial"/>
+                <w:b/>
+              </w:rPr>
+            </w:pPr>
+            <w:r>
+              <w:rPr>
+                <w:rFonts w:ascii="Arial" w:hAnsi="Arial" w:cs="Arial"/>
+                <w:b/>
+              </w:rPr>
+              <w:t>Extensions</w:t>
+            </w:r>
+          </w:p>
+        </w:tc>
+        <w:tc>
+          <w:tcPr>
+            <w:tcW w:w="990" w:type="dxa"/>
+          </w:tcPr>
+          <w:p>
+            <w:pPr>
+              <w:rPr>
+                <w:rFonts w:ascii="Arial" w:hAnsi="Arial" w:cs="Arial"/>
+              </w:rPr>
+            </w:pPr>
+            <w:r>
+              <w:rPr>
+                <w:rFonts w:ascii="Arial" w:hAnsi="Arial" w:cs="Arial"/>
+                <w:b/>
+              </w:rPr>
+              <w:t>Step</w:t>
+            </w:r>
+          </w:p>
+        </w:tc>
+        <w:tc>
+          <w:tcPr>
+            <w:tcW w:w="6120" w:type="dxa"/>
+          </w:tcPr>
+          <w:p>
+            <w:pPr>
+              <w:rPr>
+                <w:rFonts w:ascii="Arial" w:hAnsi="Arial" w:cs="Arial"/>
+              </w:rPr>
+            </w:pPr>
+            <w:r>
+              <w:rPr>
+                <w:rFonts w:ascii="Arial" w:hAnsi="Arial" w:cs="Arial"/>
+                <w:b/>
+              </w:rPr>
+              <w:t>Branching Action</w:t>
+            </w:r>
+          </w:p>
+        </w:tc>
+      </w:tr>
+      <w:tr>
+        <w:tc>
+          <w:tcPr>
+            <w:tcW w:w="2430" w:type="dxa"/>
+          </w:tcPr>
+          <w:p>
+            <w:pPr>
+              <w:rPr>
+                <w:rFonts w:ascii="Arial" w:hAnsi="Arial" w:cs="Arial"/>
+                <w:b/>
+              </w:rPr>
+            </w:pPr>
+          </w:p>
+        </w:tc>
+        <w:tc>
+          <w:tcPr>
+            <w:tcW w:w="990" w:type="dxa"/>
+          </w:tcPr>
+          <w:p>
+            <w:pPr>
+              <w:rPr>
+                <w:rFonts w:ascii="Arial" w:hAnsi="Arial" w:cs="Arial"/>
+              </w:rPr>
+            </w:pPr>
+            <w:r>
+              <w:rPr>
+                <w:rFonts w:ascii="Arial" w:hAnsi="Arial" w:cs="Arial"/>
+                <w:i/>
+                <w:iCs/>
+              </w:rPr>
+              <w:t>Step #</w:t>
+            </w:r>
+          </w:p>
+        </w:tc>
+        <w:tc>
+          <w:tcPr>
+            <w:tcW w:w="6120" w:type="dxa"/>
+          </w:tcPr>
+          <w:p>
+            <w:pPr>
+              <w:rPr>
+                <w:rFonts w:ascii="Arial" w:hAnsi="Arial" w:cs="Arial"/>
+                <w:i/>
+                <w:iCs/>
+              </w:rPr>
+            </w:pPr>
+            <w:r>
+              <w:rPr>
+                <w:rFonts w:ascii="Arial" w:hAnsi="Arial" w:cs="Arial"/>
+                <w:i/>
+                <w:iCs/>
+              </w:rPr>
+              <w:t>Alternative paths that the use case may take</w:t>
+            </w:r>
+          </w:p>
+        </w:tc>
+      </w:tr>
+      <w:tr>
+        <w:trPr>
+          <w:cantSplit/>
+        </w:trPr>
+        <w:tc>
+          <w:tcPr>
+            <w:tcW w:w="2430" w:type="dxa"/>
+          </w:tcPr>
+          <w:p>
+            <w:pPr>
+              <w:rPr>
+                <w:rFonts w:ascii="Arial" w:hAnsi="Arial" w:cs="Arial"/>
+                <w:b/>
+              </w:rPr>
+            </w:pPr>
+            <w:r>
+              <w:rPr>
+                <w:rFonts w:ascii="Arial" w:hAnsi="Arial" w:cs="Arial"/>
+                <w:b/>
+              </w:rPr>
+              <w:t>Open Issues</w:t>
+            </w:r>
+          </w:p>
+        </w:tc>
+        <w:tc>
+          <w:tcPr>
+            <w:tcW w:w="990" w:type="dxa"/>
+          </w:tcPr>
+          <w:p>
+            <w:pPr>
+              <w:rPr>
+                <w:rFonts w:ascii="Arial" w:hAnsi="Arial" w:cs="Arial"/>
+                <w:i/>
+                <w:iCs/>
+              </w:rPr>
+            </w:pPr>
+            <w:r>
+              <w:rPr>
+                <w:rFonts w:ascii="Arial" w:hAnsi="Arial" w:cs="Arial"/>
+                <w:i/>
+                <w:iCs/>
+              </w:rPr>
+              <w:t>Issue #</w:t>
+            </w:r>
+          </w:p>
+        </w:tc>
+        <w:tc>
+          <w:tcPr>
+            <w:tcW w:w="6120" w:type="dxa"/>
+          </w:tcPr>
+          <w:p>
+            <w:pPr>
+              <w:rPr>
+                <w:rFonts w:ascii="Arial" w:hAnsi="Arial" w:cs="Arial"/>
+                <w:i/>
+                <w:iCs/>
+              </w:rPr>
+            </w:pPr>
+            <w:r>
+              <w:rPr>
+                <w:rFonts w:ascii="Arial" w:hAnsi="Arial" w:cs="Arial"/>
+                <w:i/>
+                <w:iCs/>
+              </w:rPr>
+              <w:t>Issues regarding the use case that need resolution</w:t>
+            </w:r>
+          </w:p>
+        </w:tc>
+      </w:tr>
+    </w:tbl>
+    <w:p>
+      <w:pPr>
+        <w:rPr>
+          <w:rFonts w:ascii="Arial" w:hAnsi="Arial" w:cs="Arial"/>
         </w:rPr>
       </w:pPr>
     </w:p>
@@ -3095,7 +4898,6 @@
         <w:rPr>
           <w:rFonts w:ascii="Arial" w:hAnsi="Arial" w:cs="Arial"/>
         </w:rPr>
-        <w:br w:type="page"/>
         <w:t>The system shall be a desktop application.</w:t>
       </w:r>
     </w:p>
@@ -4019,10 +5821,41 @@
     </w:p>
     <w:p>
       <w:pPr>
+        <w:pStyle w:val="Heading2"/>
+        <w:rPr>
+          <w:rFonts w:ascii="Arial" w:hAnsi="Arial" w:cs="Arial"/>
+          <w:b w:val="0"/>
+        </w:rPr>
+      </w:pPr>
+      <w:r>
+        <w:rPr>
+          <w:rFonts w:ascii="Arial" w:hAnsi="Arial" w:cs="Arial"/>
+          <w:b w:val="0"/>
+        </w:rPr>
+        <w:t xml:space="preserve">Appendix </w:t>
+      </w:r>
+      <w:r>
+        <w:rPr>
+          <w:rFonts w:ascii="Arial" w:hAnsi="Arial" w:cs="Arial"/>
+          <w:b w:val="0"/>
+        </w:rPr>
+        <w:t>A - Team percent contribution, Team sign off, Customer acceptance</w:t>
+      </w:r>
+    </w:p>
+    <w:p>
+      <w:pPr>
+        <w:rPr>
+          <w:rFonts w:ascii="Arial" w:hAnsi="Arial" w:cs="Arial"/>
+        </w:rPr>
+      </w:pPr>
+    </w:p>
+    <w:p>
+      <w:pPr>
         <w:pStyle w:val="BodyTextIndent"/>
         <w:ind w:left="0"/>
         <w:rPr>
           <w:rFonts w:ascii="Arial" w:hAnsi="Arial" w:cs="Arial"/>
+          <w:b/>
         </w:rPr>
       </w:pPr>
     </w:p>
@@ -4032,6 +5865,7 @@
         <w:ind w:left="0"/>
         <w:rPr>
           <w:rFonts w:ascii="Arial" w:hAnsi="Arial" w:cs="Arial"/>
+          <w:b/>
         </w:rPr>
       </w:pPr>
     </w:p>
@@ -4041,8 +5875,23 @@
         <w:ind w:left="0"/>
         <w:rPr>
           <w:rFonts w:ascii="Arial" w:hAnsi="Arial" w:cs="Arial"/>
-        </w:rPr>
-      </w:pPr>
+          <w:b/>
+        </w:rPr>
+      </w:pPr>
+      <w:r>
+        <w:rPr>
+          <w:rFonts w:ascii="Arial" w:hAnsi="Arial" w:cs="Arial"/>
+          <w:b/>
+        </w:rPr>
+        <w:t xml:space="preserve">Sign off </w:t>
+      </w:r>
+      <w:r>
+        <w:rPr>
+          <w:rFonts w:ascii="Arial" w:hAnsi="Arial" w:cs="Arial"/>
+          <w:b/>
+        </w:rPr>
+        <w:t>Agreement Between Customer and Contractor</w:t>
+      </w:r>
     </w:p>
     <w:p>
       <w:pPr>
@@ -4050,6 +5899,7 @@
         <w:ind w:left="0"/>
         <w:rPr>
           <w:rFonts w:ascii="Arial" w:hAnsi="Arial" w:cs="Arial"/>
+          <w:b/>
         </w:rPr>
       </w:pPr>
     </w:p>
@@ -4061,6 +5911,36 @@
           <w:rFonts w:ascii="Arial" w:hAnsi="Arial" w:cs="Arial"/>
         </w:rPr>
       </w:pPr>
+      <w:r>
+        <w:rPr>
+          <w:rFonts w:ascii="Arial" w:hAnsi="Arial" w:cs="Arial"/>
+        </w:rPr>
+        <w:t>Describe</w:t>
+      </w:r>
+      <w:r>
+        <w:rPr>
+          <w:rFonts w:ascii="Arial" w:hAnsi="Arial" w:cs="Arial"/>
+        </w:rPr>
+        <w:t xml:space="preserve"> what the customer and your team are agreeing to when all sign off on this document. </w:t>
+      </w:r>
+      <w:r>
+        <w:rPr>
+          <w:rFonts w:ascii="Arial" w:hAnsi="Arial" w:cs="Arial"/>
+        </w:rPr>
+        <w:t>[One paragraph]</w:t>
+      </w:r>
+      <w:r>
+        <w:rPr>
+          <w:rFonts w:ascii="Arial" w:hAnsi="Arial" w:cs="Arial"/>
+        </w:rPr>
+        <w:t xml:space="preserve"> Include a statement that explains the procedure to be used in case there are future changes to the document. </w:t>
+      </w:r>
+      <w:r>
+        <w:rPr>
+          <w:rFonts w:ascii="Arial" w:hAnsi="Arial" w:cs="Arial"/>
+        </w:rPr>
+        <w:t xml:space="preserve">[One paragraph] </w:t>
+      </w:r>
     </w:p>
     <w:p>
       <w:pPr>
@@ -4068,6 +5948,7 @@
         <w:ind w:left="0"/>
         <w:rPr>
           <w:rFonts w:ascii="Arial" w:hAnsi="Arial" w:cs="Arial"/>
+          <w:b/>
         </w:rPr>
       </w:pPr>
     </w:p>
@@ -4077,8 +5958,23 @@
         <w:ind w:left="0"/>
         <w:rPr>
           <w:rFonts w:ascii="Arial" w:hAnsi="Arial" w:cs="Arial"/>
-        </w:rPr>
-      </w:pPr>
+          <w:b/>
+        </w:rPr>
+      </w:pPr>
+      <w:r>
+        <w:rPr>
+          <w:rFonts w:ascii="Arial" w:hAnsi="Arial" w:cs="Arial"/>
+          <w:b/>
+        </w:rPr>
+        <w:t>Team</w:t>
+      </w:r>
+      <w:r>
+        <w:rPr>
+          <w:rFonts w:ascii="Arial" w:hAnsi="Arial" w:cs="Arial"/>
+          <w:b/>
+        </w:rPr>
+        <w:t xml:space="preserve"> Review Sign-off</w:t>
+      </w:r>
     </w:p>
     <w:p>
       <w:pPr>
@@ -4091,43 +5987,84 @@
     </w:p>
     <w:p>
       <w:pPr>
-        <w:pStyle w:val="Heading2"/>
-        <w:rPr>
-          <w:rFonts w:ascii="Arial" w:hAnsi="Arial" w:cs="Arial"/>
-          <w:b w:val="0"/>
-        </w:rPr>
-      </w:pPr>
-      <w:r>
-        <w:rPr>
-          <w:rFonts w:ascii="Arial" w:hAnsi="Arial" w:cs="Arial"/>
-          <w:b w:val="0"/>
-        </w:rPr>
-        <w:t xml:space="preserve">Appendix </w:t>
-      </w:r>
-      <w:r>
-        <w:rPr>
-          <w:rFonts w:ascii="Arial" w:hAnsi="Arial" w:cs="Arial"/>
-          <w:b w:val="0"/>
-        </w:rPr>
-        <w:t>A - Team percent contribution, Team sign off, Customer acceptance</w:t>
-      </w:r>
-    </w:p>
-    <w:p>
-      <w:pPr>
-        <w:rPr>
-          <w:rFonts w:ascii="Arial" w:hAnsi="Arial" w:cs="Arial"/>
-        </w:rPr>
-      </w:pPr>
-    </w:p>
-    <w:p>
-      <w:pPr>
         <w:pStyle w:val="BodyTextIndent"/>
         <w:ind w:left="0"/>
         <w:rPr>
           <w:rFonts w:ascii="Arial" w:hAnsi="Arial" w:cs="Arial"/>
-          <w:b/>
-        </w:rPr>
-      </w:pPr>
+        </w:rPr>
+      </w:pPr>
+      <w:r>
+        <w:rPr>
+          <w:rFonts w:ascii="Arial" w:hAnsi="Arial" w:cs="Arial"/>
+        </w:rPr>
+        <w:t>Provide</w:t>
+      </w:r>
+      <w:r>
+        <w:rPr>
+          <w:rFonts w:ascii="Arial" w:hAnsi="Arial" w:cs="Arial"/>
+        </w:rPr>
+        <w:t xml:space="preserve"> a </w:t>
+      </w:r>
+      <w:r>
+        <w:rPr>
+          <w:rFonts w:ascii="Arial" w:hAnsi="Arial" w:cs="Arial"/>
+        </w:rPr>
+        <w:t>brief</w:t>
+      </w:r>
+      <w:r>
+        <w:rPr>
+          <w:rFonts w:ascii="Arial" w:hAnsi="Arial" w:cs="Arial"/>
+        </w:rPr>
+        <w:t xml:space="preserve"> paragraph stating that all members of the team have reviewed the document and ag</w:t>
+      </w:r>
+      <w:r>
+        <w:rPr>
+          <w:rFonts w:ascii="Arial" w:hAnsi="Arial" w:cs="Arial"/>
+        </w:rPr>
+        <w:t xml:space="preserve">ree on its content and format. </w:t>
+      </w:r>
+      <w:r>
+        <w:rPr>
+          <w:rFonts w:ascii="Arial" w:hAnsi="Arial" w:cs="Arial"/>
+        </w:rPr>
+        <w:t xml:space="preserve">Provide lines for </w:t>
+      </w:r>
+      <w:r>
+        <w:rPr>
+          <w:rFonts w:ascii="Arial" w:hAnsi="Arial" w:cs="Arial"/>
+        </w:rPr>
+        <w:t>typed</w:t>
+      </w:r>
+      <w:r>
+        <w:rPr>
+          <w:rFonts w:ascii="Arial" w:hAnsi="Arial" w:cs="Arial"/>
+        </w:rPr>
+        <w:t xml:space="preserve"> names, signatures, dates</w:t>
+      </w:r>
+      <w:r>
+        <w:rPr>
+          <w:rFonts w:ascii="Arial" w:hAnsi="Arial" w:cs="Arial"/>
+        </w:rPr>
+        <w:t>, and comments for each team member. The comment areas are</w:t>
+      </w:r>
+      <w:r>
+        <w:rPr>
+          <w:rFonts w:ascii="Arial" w:hAnsi="Arial" w:cs="Arial"/>
+        </w:rPr>
+        <w:t xml:space="preserve"> to be used to state any minor points regarding the document that member</w:t>
+      </w:r>
+      <w:r>
+        <w:rPr>
+          <w:rFonts w:ascii="Arial" w:hAnsi="Arial" w:cs="Arial"/>
+        </w:rPr>
+        <w:t>s may not agree with.</w:t>
+      </w:r>
+      <w:r>
+        <w:rPr>
+          <w:rFonts w:ascii="Arial" w:hAnsi="Arial" w:cs="Arial"/>
+        </w:rPr>
+        <w:t xml:space="preserve"> Note that there cannot be any major points of contention.</w:t>
+      </w:r>
     </w:p>
     <w:p>
       <w:pPr>
@@ -4135,7 +6072,6 @@
         <w:ind w:left="0"/>
         <w:rPr>
           <w:rFonts w:ascii="Arial" w:hAnsi="Arial" w:cs="Arial"/>
-          <w:b/>
         </w:rPr>
       </w:pPr>
     </w:p>
@@ -4153,14 +6089,7 @@
           <w:rFonts w:ascii="Arial" w:hAnsi="Arial" w:cs="Arial"/>
           <w:b/>
         </w:rPr>
-        <w:t xml:space="preserve">Sign off </w:t>
-      </w:r>
-      <w:r>
-        <w:rPr>
-          <w:rFonts w:ascii="Arial" w:hAnsi="Arial" w:cs="Arial"/>
-          <w:b/>
-        </w:rPr>
-        <w:t>Agreement Between Customer and Contractor</w:t>
+        <w:t>Document Contributions</w:t>
       </w:r>
     </w:p>
     <w:p>
@@ -4169,7 +6098,6 @@
         <w:ind w:left="0"/>
         <w:rPr>
           <w:rFonts w:ascii="Arial" w:hAnsi="Arial" w:cs="Arial"/>
-          <w:b/>
         </w:rPr>
       </w:pPr>
     </w:p>
@@ -4185,31 +6113,44 @@
         <w:rPr>
           <w:rFonts w:ascii="Arial" w:hAnsi="Arial" w:cs="Arial"/>
         </w:rPr>
-        <w:t>Describe</w:t>
-      </w:r>
-      <w:r>
-        <w:rPr>
-          <w:rFonts w:ascii="Arial" w:hAnsi="Arial" w:cs="Arial"/>
-        </w:rPr>
-        <w:t xml:space="preserve"> what the customer and your team are agreeing to when all sign off on this document. </w:t>
-      </w:r>
-      <w:r>
-        <w:rPr>
-          <w:rFonts w:ascii="Arial" w:hAnsi="Arial" w:cs="Arial"/>
-        </w:rPr>
-        <w:t>[One paragraph]</w:t>
-      </w:r>
-      <w:r>
-        <w:rPr>
-          <w:rFonts w:ascii="Arial" w:hAnsi="Arial" w:cs="Arial"/>
-        </w:rPr>
-        <w:t xml:space="preserve"> Include a statement that explains the procedure to be used in case there are future changes to the document. </w:t>
-      </w:r>
-      <w:r>
-        <w:rPr>
-          <w:rFonts w:ascii="Arial" w:hAnsi="Arial" w:cs="Arial"/>
-        </w:rPr>
-        <w:t xml:space="preserve">[One paragraph] </w:t>
+        <w:t xml:space="preserve">Remember that each team member </w:t>
+      </w:r>
+      <w:r>
+        <w:rPr>
+          <w:rFonts w:ascii="Arial" w:hAnsi="Arial" w:cs="Arial"/>
+          <w:u w:val="single"/>
+        </w:rPr>
+        <w:t>must</w:t>
+      </w:r>
+      <w:r>
+        <w:rPr>
+          <w:rFonts w:ascii="Arial" w:hAnsi="Arial" w:cs="Arial"/>
+        </w:rPr>
+        <w:t xml:space="preserve"> contribute </w:t>
+      </w:r>
+      <w:r>
+        <w:rPr>
+          <w:rFonts w:ascii="Arial" w:hAnsi="Arial" w:cs="Arial"/>
+        </w:rPr>
+        <w:t>to the writing (includes diagrams)</w:t>
+      </w:r>
+      <w:r>
+        <w:rPr>
+          <w:rFonts w:ascii="Arial" w:hAnsi="Arial" w:cs="Arial"/>
+        </w:rPr>
+        <w:t xml:space="preserve"> </w:t>
+      </w:r>
+      <w:r>
+        <w:rPr>
+          <w:rFonts w:ascii="Arial" w:hAnsi="Arial" w:cs="Arial"/>
+        </w:rPr>
+        <w:t xml:space="preserve">for </w:t>
+      </w:r>
+      <w:r>
+        <w:rPr>
+          <w:rFonts w:ascii="Arial" w:hAnsi="Arial" w:cs="Arial"/>
+        </w:rPr>
+        <w:t>each document produced.</w:t>
       </w:r>
     </w:p>
     <w:p>
@@ -4218,7 +6159,6 @@
         <w:ind w:left="0"/>
         <w:rPr>
           <w:rFonts w:ascii="Arial" w:hAnsi="Arial" w:cs="Arial"/>
-          <w:b/>
         </w:rPr>
       </w:pPr>
     </w:p>
@@ -4228,23 +6168,8 @@
         <w:ind w:left="0"/>
         <w:rPr>
           <w:rFonts w:ascii="Arial" w:hAnsi="Arial" w:cs="Arial"/>
-          <w:b/>
-        </w:rPr>
-      </w:pPr>
-      <w:r>
-        <w:rPr>
-          <w:rFonts w:ascii="Arial" w:hAnsi="Arial" w:cs="Arial"/>
-          <w:b/>
-        </w:rPr>
-        <w:t>Team</w:t>
-      </w:r>
-      <w:r>
-        <w:rPr>
-          <w:rFonts w:ascii="Arial" w:hAnsi="Arial" w:cs="Arial"/>
-          <w:b/>
-        </w:rPr>
-        <w:t xml:space="preserve"> Review Sign-off</w:t>
-      </w:r>
+        </w:rPr>
+      </w:pPr>
     </w:p>
     <w:p>
       <w:pPr>
@@ -4253,204 +6178,9 @@
         <w:rPr>
           <w:rFonts w:ascii="Arial" w:hAnsi="Arial" w:cs="Arial"/>
         </w:rPr>
-      </w:pPr>
-    </w:p>
-    <w:p>
-      <w:pPr>
-        <w:pStyle w:val="BodyTextIndent"/>
-        <w:ind w:left="0"/>
-        <w:rPr>
-          <w:rFonts w:ascii="Arial" w:hAnsi="Arial" w:cs="Arial"/>
-        </w:rPr>
-      </w:pPr>
-      <w:r>
-        <w:rPr>
-          <w:rFonts w:ascii="Arial" w:hAnsi="Arial" w:cs="Arial"/>
-        </w:rPr>
-        <w:t>Provide</w:t>
-      </w:r>
-      <w:r>
-        <w:rPr>
-          <w:rFonts w:ascii="Arial" w:hAnsi="Arial" w:cs="Arial"/>
-        </w:rPr>
-        <w:t xml:space="preserve"> a </w:t>
-      </w:r>
-      <w:r>
-        <w:rPr>
-          <w:rFonts w:ascii="Arial" w:hAnsi="Arial" w:cs="Arial"/>
-        </w:rPr>
-        <w:t>brief</w:t>
-      </w:r>
-      <w:r>
-        <w:rPr>
-          <w:rFonts w:ascii="Arial" w:hAnsi="Arial" w:cs="Arial"/>
-        </w:rPr>
-        <w:t xml:space="preserve"> paragraph stating that all members of the team have reviewed the document and ag</w:t>
-      </w:r>
-      <w:r>
-        <w:rPr>
-          <w:rFonts w:ascii="Arial" w:hAnsi="Arial" w:cs="Arial"/>
-        </w:rPr>
-        <w:t xml:space="preserve">ree on its content and format. </w:t>
-      </w:r>
-      <w:r>
-        <w:rPr>
-          <w:rFonts w:ascii="Arial" w:hAnsi="Arial" w:cs="Arial"/>
-        </w:rPr>
-        <w:t xml:space="preserve">Provide lines for </w:t>
-      </w:r>
-      <w:r>
-        <w:rPr>
-          <w:rFonts w:ascii="Arial" w:hAnsi="Arial" w:cs="Arial"/>
-        </w:rPr>
-        <w:t>typed</w:t>
-      </w:r>
-      <w:r>
-        <w:rPr>
-          <w:rFonts w:ascii="Arial" w:hAnsi="Arial" w:cs="Arial"/>
-        </w:rPr>
-        <w:t xml:space="preserve"> names, signatures, dates</w:t>
-      </w:r>
-      <w:r>
-        <w:rPr>
-          <w:rFonts w:ascii="Arial" w:hAnsi="Arial" w:cs="Arial"/>
-        </w:rPr>
-        <w:t>, and comments for each team member. The comment areas are</w:t>
-      </w:r>
-      <w:r>
-        <w:rPr>
-          <w:rFonts w:ascii="Arial" w:hAnsi="Arial" w:cs="Arial"/>
-        </w:rPr>
-        <w:t xml:space="preserve"> to be used to state any minor points regarding the document that member</w:t>
-      </w:r>
-      <w:r>
-        <w:rPr>
-          <w:rFonts w:ascii="Arial" w:hAnsi="Arial" w:cs="Arial"/>
-        </w:rPr>
-        <w:t>s may not agree with.</w:t>
-      </w:r>
-      <w:r>
-        <w:rPr>
-          <w:rFonts w:ascii="Arial" w:hAnsi="Arial" w:cs="Arial"/>
-        </w:rPr>
-        <w:t xml:space="preserve"> Note that there cannot be any major points of contention.</w:t>
-      </w:r>
-    </w:p>
-    <w:p>
-      <w:pPr>
-        <w:pStyle w:val="BodyTextIndent"/>
-        <w:ind w:left="0"/>
-        <w:rPr>
-          <w:rFonts w:ascii="Arial" w:hAnsi="Arial" w:cs="Arial"/>
-        </w:rPr>
-      </w:pPr>
-    </w:p>
-    <w:p>
-      <w:pPr>
-        <w:pStyle w:val="BodyTextIndent"/>
-        <w:ind w:left="0"/>
-        <w:rPr>
-          <w:rFonts w:ascii="Arial" w:hAnsi="Arial" w:cs="Arial"/>
-          <w:b/>
-        </w:rPr>
-      </w:pPr>
-      <w:r>
-        <w:rPr>
-          <w:rFonts w:ascii="Arial" w:hAnsi="Arial" w:cs="Arial"/>
-          <w:b/>
-        </w:rPr>
-        <w:t>Document Contributions</w:t>
-      </w:r>
-    </w:p>
-    <w:p>
-      <w:pPr>
-        <w:pStyle w:val="BodyTextIndent"/>
-        <w:ind w:left="0"/>
-        <w:rPr>
-          <w:rFonts w:ascii="Arial" w:hAnsi="Arial" w:cs="Arial"/>
-        </w:rPr>
-      </w:pPr>
-    </w:p>
-    <w:p>
-      <w:pPr>
-        <w:pStyle w:val="BodyTextIndent"/>
-        <w:ind w:left="0"/>
-        <w:rPr>
-          <w:rFonts w:ascii="Arial" w:hAnsi="Arial" w:cs="Arial"/>
-        </w:rPr>
-      </w:pPr>
-      <w:r>
-        <w:rPr>
-          <w:rFonts w:ascii="Arial" w:hAnsi="Arial" w:cs="Arial"/>
-        </w:rPr>
-        <w:t xml:space="preserve">Remember that each team member </w:t>
-      </w:r>
-      <w:r>
-        <w:rPr>
-          <w:rFonts w:ascii="Arial" w:hAnsi="Arial" w:cs="Arial"/>
-          <w:u w:val="single"/>
-        </w:rPr>
-        <w:t>must</w:t>
-      </w:r>
-      <w:r>
-        <w:rPr>
-          <w:rFonts w:ascii="Arial" w:hAnsi="Arial" w:cs="Arial"/>
-        </w:rPr>
-        <w:t xml:space="preserve"> contribute </w:t>
-      </w:r>
-      <w:r>
-        <w:rPr>
-          <w:rFonts w:ascii="Arial" w:hAnsi="Arial" w:cs="Arial"/>
-        </w:rPr>
-        <w:t>to the writing (includes diagrams)</w:t>
-      </w:r>
-      <w:r>
-        <w:rPr>
-          <w:rFonts w:ascii="Arial" w:hAnsi="Arial" w:cs="Arial"/>
-        </w:rPr>
-        <w:t xml:space="preserve"> </w:t>
-      </w:r>
-      <w:r>
-        <w:rPr>
-          <w:rFonts w:ascii="Arial" w:hAnsi="Arial" w:cs="Arial"/>
-        </w:rPr>
-        <w:t xml:space="preserve">for </w:t>
-      </w:r>
-      <w:r>
-        <w:rPr>
-          <w:rFonts w:ascii="Arial" w:hAnsi="Arial" w:cs="Arial"/>
-        </w:rPr>
-        <w:t>each document produced.</w:t>
-      </w:r>
-    </w:p>
-    <w:p>
-      <w:pPr>
-        <w:pStyle w:val="BodyTextIndent"/>
-        <w:ind w:left="0"/>
-        <w:rPr>
-          <w:rFonts w:ascii="Arial" w:hAnsi="Arial" w:cs="Arial"/>
-        </w:rPr>
-      </w:pPr>
-    </w:p>
-    <w:p>
-      <w:pPr>
-        <w:pStyle w:val="BodyTextIndent"/>
-        <w:ind w:left="0"/>
-        <w:rPr>
-          <w:rFonts w:ascii="Arial" w:hAnsi="Arial" w:cs="Arial"/>
-        </w:rPr>
-      </w:pPr>
-    </w:p>
-    <w:p>
-      <w:pPr>
-        <w:pStyle w:val="BodyTextIndent"/>
-        <w:ind w:left="0"/>
-        <w:rPr>
-          <w:rFonts w:ascii="Arial" w:hAnsi="Arial" w:cs="Arial"/>
-        </w:rPr>
         <w:sectPr>
-          <w:footerReference w:type="even" r:id="rId6"/>
-          <w:footerReference w:type="default" r:id="rId7"/>
+          <w:footerReference w:type="even" r:id="rId7"/>
+          <w:footerReference w:type="default" r:id="rId8"/>
           <w:pgSz w:w="12240" w:h="15840"/>
           <w:pgMar w:top="1440" w:right="1440" w:bottom="1440" w:left="1440" w:header="720" w:footer="720" w:gutter="0"/>
           <w:cols w:space="720"/>
@@ -4465,7 +6195,7 @@
           <w:rFonts w:ascii="Arial" w:hAnsi="Arial" w:cs="Arial"/>
         </w:rPr>
       </w:pPr>
-      <w:subDoc r:id="rId8"/>
+      <w:subDoc r:id="rId9"/>
     </w:p>
     <w:sectPr>
       <w:type w:val="continuous"/>
@@ -4547,7 +6277,7 @@
         <w:rStyle w:val="PageNumber"/>
         <w:noProof/>
       </w:rPr>
-      <w:t>8</w:t>
+      <w:t>1</w:t>
     </w:r>
     <w:r>
       <w:rPr>

</xml_diff>

<commit_message>
Added 1.1, 1.2, and 1.3 from Table of Contents to document.
</commit_message>
<xml_diff>
--- a/srs.docx
+++ b/srs.docx
@@ -1,6 +1,6 @@
 
 <file path=word/document.xml><?xml version="1.0" encoding="utf-8"?>
-<w:document xmlns:wpc="http://schemas.microsoft.com/office/word/2010/wordprocessingCanvas" xmlns:mc="http://schemas.openxmlformats.org/markup-compatibility/2006" xmlns:o="urn:schemas-microsoft-com:office:office" xmlns:r="http://schemas.openxmlformats.org/officeDocument/2006/relationships" xmlns:m="http://schemas.openxmlformats.org/officeDocument/2006/math" xmlns:v="urn:schemas-microsoft-com:vml" xmlns:wp14="http://schemas.microsoft.com/office/word/2010/wordprocessingDrawing" xmlns:wp="http://schemas.openxmlformats.org/drawingml/2006/wordprocessingDrawing" xmlns:w10="urn:schemas-microsoft-com:office:word" xmlns:w="http://schemas.openxmlformats.org/wordprocessingml/2006/main" xmlns:w14="http://schemas.microsoft.com/office/word/2010/wordml" xmlns:wpg="http://schemas.microsoft.com/office/word/2010/wordprocessingGroup" xmlns:wpi="http://schemas.microsoft.com/office/word/2010/wordprocessingInk" xmlns:wne="http://schemas.microsoft.com/office/word/2006/wordml" xmlns:wps="http://schemas.microsoft.com/office/word/2010/wordprocessingShape" mc:Ignorable="w14 wp14">
+<w:document xmlns:wpc="http://schemas.microsoft.com/office/word/2010/wordprocessingCanvas" xmlns:mo="http://schemas.microsoft.com/office/mac/office/2008/main" xmlns:mc="http://schemas.openxmlformats.org/markup-compatibility/2006" xmlns:mv="urn:schemas-microsoft-com:mac:vml" xmlns:o="urn:schemas-microsoft-com:office:office" xmlns:r="http://schemas.openxmlformats.org/officeDocument/2006/relationships" xmlns:m="http://schemas.openxmlformats.org/officeDocument/2006/math" xmlns:v="urn:schemas-microsoft-com:vml" xmlns:wp14="http://schemas.microsoft.com/office/word/2010/wordprocessingDrawing" xmlns:wp="http://schemas.openxmlformats.org/drawingml/2006/wordprocessingDrawing" xmlns:w10="urn:schemas-microsoft-com:office:word" xmlns:w="http://schemas.openxmlformats.org/wordprocessingml/2006/main" xmlns:w14="http://schemas.microsoft.com/office/word/2010/wordml" xmlns:wpg="http://schemas.microsoft.com/office/word/2010/wordprocessingGroup" xmlns:wpi="http://schemas.microsoft.com/office/word/2010/wordprocessingInk" xmlns:wne="http://schemas.microsoft.com/office/word/2006/wordml" xmlns:wps="http://schemas.microsoft.com/office/word/2010/wordprocessingShape" mc:Ignorable="w14 wp14">
   <w:body>
     <w:p>
       <w:pPr>
@@ -132,37 +132,7 @@
         <w:rPr>
           <w:rFonts w:ascii="Arial" w:hAnsi="Arial" w:cs="Arial"/>
         </w:rPr>
-        <w:t>The Aviators</w:t>
-      </w:r>
-      <w:r>
-        <w:rPr>
-          <w:rFonts w:ascii="Arial" w:hAnsi="Arial" w:cs="Arial"/>
-        </w:rPr>
-        <w:tab/>
-      </w:r>
-      <w:r>
-        <w:rPr>
-          <w:rFonts w:ascii="Arial" w:hAnsi="Arial" w:cs="Arial"/>
-        </w:rPr>
-        <w:tab/>
-      </w:r>
-      <w:r>
-        <w:rPr>
-          <w:rFonts w:ascii="Arial" w:hAnsi="Arial" w:cs="Arial"/>
-        </w:rPr>
-        <w:t xml:space="preserve">[Put </w:t>
-      </w:r>
-      <w:r>
-        <w:rPr>
-          <w:rFonts w:ascii="Arial" w:hAnsi="Arial" w:cs="Arial"/>
-        </w:rPr>
-        <w:t xml:space="preserve">team company name and </w:t>
-      </w:r>
-      <w:r>
-        <w:rPr>
-          <w:rFonts w:ascii="Arial" w:hAnsi="Arial" w:cs="Arial"/>
-        </w:rPr>
-        <w:t>product name here]</w:t>
+        <w:t>The Aviators: Smart Traveler</w:t>
       </w:r>
     </w:p>
     <w:p>
@@ -1480,46 +1450,44 @@
         <w:rPr>
           <w:rFonts w:ascii="Arial" w:hAnsi="Arial" w:cs="Arial"/>
         </w:rPr>
-        <w:tab/>
-      </w:r>
-    </w:p>
-    <w:p>
-      <w:pPr>
-        <w:rPr>
-          <w:rFonts w:ascii="Arial" w:hAnsi="Arial" w:cs="Arial"/>
-        </w:rPr>
-      </w:pPr>
-      <w:r>
-        <w:rPr>
-          <w:rFonts w:ascii="Arial" w:hAnsi="Arial" w:cs="Arial"/>
-        </w:rPr>
-        <w:t xml:space="preserve">State the purpose of the document and </w:t>
-      </w:r>
-      <w:r>
-        <w:rPr>
-          <w:rFonts w:ascii="Arial" w:hAnsi="Arial" w:cs="Arial"/>
-          <w:u w:val="single"/>
-        </w:rPr>
-        <w:t>indicate the intended readership</w:t>
-      </w:r>
-      <w:r>
-        <w:rPr>
-          <w:rFonts w:ascii="Arial" w:hAnsi="Arial" w:cs="Arial"/>
-        </w:rPr>
-        <w:t xml:space="preserve">. Briefly summarize the content. [One </w:t>
-      </w:r>
-      <w:r>
-        <w:rPr>
-          <w:rFonts w:ascii="Arial" w:hAnsi="Arial" w:cs="Arial"/>
-        </w:rPr>
-        <w:t xml:space="preserve">substantial </w:t>
-      </w:r>
-      <w:r>
-        <w:rPr>
-          <w:rFonts w:ascii="Arial" w:hAnsi="Arial" w:cs="Arial"/>
-        </w:rPr>
-        <w:t>paragraph]</w:t>
-      </w:r>
+        <w:t xml:space="preserve">The purpose of this document is to break down the requirements gathered from the customer, Professor John Squire, and organize them into an easily readable document intended for the customer and the developers. It will discuss the purpose of Smart Traveler and also the scope of the product. This document will also serve the purpose of defining an end product along with all of the deliverables. </w:t>
+      </w:r>
+    </w:p>
+    <w:p>
+      <w:pPr>
+        <w:rPr>
+          <w:rFonts w:ascii="Arial" w:hAnsi="Arial" w:cs="Arial"/>
+        </w:rPr>
+      </w:pPr>
+    </w:p>
+    <w:p>
+      <w:pPr>
+        <w:rPr>
+          <w:rFonts w:ascii="Arial" w:hAnsi="Arial" w:cs="Arial"/>
+          <w:i/>
+        </w:rPr>
+      </w:pPr>
+      <w:r>
+        <w:rPr>
+          <w:rFonts w:ascii="Arial" w:hAnsi="Arial" w:cs="Arial"/>
+          <w:i/>
+        </w:rPr>
+        <w:t xml:space="preserve">Note: This document is subject to change based on feedback from the customer. </w:t>
+      </w:r>
+    </w:p>
+    <w:p>
+      <w:pPr>
+        <w:rPr>
+          <w:rFonts w:ascii="Arial" w:hAnsi="Arial" w:cs="Arial"/>
+        </w:rPr>
+      </w:pPr>
+    </w:p>
+    <w:p>
+      <w:pPr>
+        <w:rPr>
+          <w:rFonts w:ascii="Arial" w:hAnsi="Arial" w:cs="Arial"/>
+        </w:rPr>
+      </w:pPr>
     </w:p>
     <w:p>
       <w:pPr>
@@ -1550,13 +1518,6 @@
       </w:r>
       <w:bookmarkStart w:id="3" w:name="References"/>
       <w:bookmarkEnd w:id="3"/>
-    </w:p>
-    <w:p>
-      <w:pPr>
-        <w:rPr>
-          <w:rFonts w:ascii="Arial" w:hAnsi="Arial" w:cs="Arial"/>
-        </w:rPr>
-      </w:pPr>
     </w:p>
     <w:p>
       <w:pPr>
@@ -1569,98 +1530,6 @@
           <w:rFonts w:ascii="Arial" w:hAnsi="Arial" w:cs="Arial"/>
         </w:rPr>
       </w:pPr>
-      <w:r>
-        <w:rPr>
-          <w:rFonts w:ascii="Arial" w:hAnsi="Arial" w:cs="Arial"/>
-        </w:rPr>
-        <w:t>Provide a list of all applicable and referenced documents and other media (e.g., text</w:t>
-      </w:r>
-      <w:r>
-        <w:rPr>
-          <w:rFonts w:ascii="Arial" w:hAnsi="Arial" w:cs="Arial"/>
-        </w:rPr>
-        <w:t>books</w:t>
-      </w:r>
-      <w:r>
-        <w:rPr>
-          <w:rFonts w:ascii="Arial" w:hAnsi="Arial" w:cs="Arial"/>
-        </w:rPr>
-        <w:t xml:space="preserve">, UML references, documents provided by the customer, </w:t>
-      </w:r>
-      <w:r>
-        <w:rPr>
-          <w:rFonts w:ascii="Arial" w:hAnsi="Arial" w:cs="Arial"/>
-        </w:rPr>
-        <w:t xml:space="preserve">documents provided by your instructor, </w:t>
-      </w:r>
-      <w:r>
-        <w:rPr>
-          <w:rFonts w:ascii="Arial" w:hAnsi="Arial" w:cs="Arial"/>
-        </w:rPr>
-        <w:t>web</w:t>
-      </w:r>
-      <w:r>
-        <w:rPr>
-          <w:rFonts w:ascii="Arial" w:hAnsi="Arial" w:cs="Arial"/>
-        </w:rPr>
-        <w:t xml:space="preserve"> </w:t>
-      </w:r>
-      <w:r>
-        <w:rPr>
-          <w:rFonts w:ascii="Arial" w:hAnsi="Arial" w:cs="Arial"/>
-        </w:rPr>
-        <w:t xml:space="preserve">sites) </w:t>
-      </w:r>
-      <w:r>
-        <w:rPr>
-          <w:rFonts w:ascii="Arial" w:hAnsi="Arial" w:cs="Arial"/>
-        </w:rPr>
-        <w:t>that were used in the creation</w:t>
-      </w:r>
-      <w:r>
-        <w:rPr>
-          <w:rFonts w:ascii="Arial" w:hAnsi="Arial" w:cs="Arial"/>
-        </w:rPr>
-        <w:t xml:space="preserve"> of this documen</w:t>
-      </w:r>
-      <w:r>
-        <w:rPr>
-          <w:rFonts w:ascii="Arial" w:hAnsi="Arial" w:cs="Arial"/>
-        </w:rPr>
-        <w:t>t.</w:t>
-      </w:r>
-    </w:p>
-    <w:p>
-      <w:pPr>
-        <w:ind w:left="360"/>
-        <w:rPr>
-          <w:rFonts w:ascii="Arial" w:hAnsi="Arial" w:cs="Arial"/>
-        </w:rPr>
-      </w:pPr>
-    </w:p>
-    <w:p>
-      <w:pPr>
-        <w:pStyle w:val="NormalWeb"/>
-        <w:spacing w:before="0" w:after="0"/>
-        <w:ind w:firstLine="720"/>
-        <w:rPr>
-          <w:rFonts w:ascii="Arial" w:hAnsi="Arial" w:cs="Arial"/>
-        </w:rPr>
-      </w:pPr>
-      <w:r>
-        <w:rPr>
-          <w:rFonts w:ascii="Arial" w:hAnsi="Arial" w:cs="Arial"/>
-        </w:rPr>
-        <w:t xml:space="preserve">1.3 </w:t>
-      </w:r>
-      <w:r>
-        <w:rPr>
-          <w:rFonts w:ascii="Arial" w:hAnsi="Arial" w:cs="Arial"/>
-        </w:rPr>
-        <w:t>Purpose of the Product</w:t>
-      </w:r>
-      <w:bookmarkStart w:id="4" w:name="Purpose_of_the_Product"/>
-      <w:bookmarkEnd w:id="4"/>
     </w:p>
     <w:p>
       <w:pPr>
@@ -1677,56 +1546,292 @@
         <w:rPr>
           <w:rFonts w:ascii="Arial" w:hAnsi="Arial" w:cs="Arial"/>
         </w:rPr>
-        <w:t xml:space="preserve">This section provides a short description of the </w:t>
-      </w:r>
-      <w:r>
-        <w:rPr>
-          <w:rFonts w:ascii="Arial" w:hAnsi="Arial" w:cs="Arial"/>
-        </w:rPr>
-        <w:t xml:space="preserve">product end </w:t>
-      </w:r>
-      <w:r>
-        <w:rPr>
-          <w:rFonts w:ascii="Arial" w:hAnsi="Arial" w:cs="Arial"/>
-        </w:rPr>
-        <w:t xml:space="preserve">user’s work </w:t>
-      </w:r>
-      <w:r>
-        <w:rPr>
-          <w:rFonts w:ascii="Arial" w:hAnsi="Arial" w:cs="Arial"/>
-        </w:rPr>
-        <w:t xml:space="preserve">in its current state </w:t>
-      </w:r>
-      <w:r>
-        <w:rPr>
-          <w:rFonts w:ascii="Arial" w:hAnsi="Arial" w:cs="Arial"/>
-        </w:rPr>
-        <w:t xml:space="preserve">and the situation that triggered the need for </w:t>
-      </w:r>
-      <w:r>
-        <w:rPr>
-          <w:rFonts w:ascii="Arial" w:hAnsi="Arial" w:cs="Arial"/>
-        </w:rPr>
-        <w:t xml:space="preserve">your customer to request </w:t>
-      </w:r>
-      <w:r>
-        <w:rPr>
-          <w:rFonts w:ascii="Arial" w:hAnsi="Arial" w:cs="Arial"/>
-        </w:rPr>
-        <w:t>the product.  It describes the task(s) that the user wants to accomplish with the product and how the product will meet his/her needs</w:t>
-      </w:r>
-      <w:r>
-        <w:rPr>
-          <w:rFonts w:ascii="Arial" w:hAnsi="Arial" w:cs="Arial"/>
-        </w:rPr>
-        <w:t xml:space="preserve">. </w:t>
-      </w:r>
-      <w:r>
-        <w:rPr>
-          <w:rFonts w:ascii="Arial" w:hAnsi="Arial" w:cs="Arial"/>
-        </w:rPr>
-        <w:t>It is the product justification. [One to two substantial paragraphs]</w:t>
-      </w:r>
+        <w:t xml:space="preserve">1.2.1 </w:t>
+      </w:r>
+      <w:r>
+        <w:rPr>
+          <w:rFonts w:ascii="Arial" w:hAnsi="Arial" w:cs="Arial"/>
+        </w:rPr>
+        <w:tab/>
+      </w:r>
+      <w:r>
+        <w:rPr>
+          <w:rFonts w:ascii="Arial" w:hAnsi="Arial" w:cs="Arial"/>
+        </w:rPr>
+        <w:t>CMSC345_3_Requirements-Cain.pdf</w:t>
+      </w:r>
+      <w:r>
+        <w:rPr>
+          <w:rFonts w:ascii="Arial" w:hAnsi="Arial" w:cs="Arial"/>
+        </w:rPr>
+        <w:t>, by Russ Cain</w:t>
+      </w:r>
+    </w:p>
+    <w:p>
+      <w:pPr>
+        <w:pStyle w:val="BodyTextIndent2"/>
+        <w:autoSpaceDE/>
+        <w:autoSpaceDN/>
+        <w:adjustRightInd/>
+        <w:ind w:left="0"/>
+        <w:rPr>
+          <w:rFonts w:ascii="Arial" w:hAnsi="Arial" w:cs="Arial"/>
+          <w:i/>
+        </w:rPr>
+      </w:pPr>
+    </w:p>
+    <w:p>
+      <w:pPr>
+        <w:pStyle w:val="BodyTextIndent2"/>
+        <w:autoSpaceDE/>
+        <w:autoSpaceDN/>
+        <w:adjustRightInd/>
+        <w:ind w:left="0"/>
+        <w:rPr>
+          <w:rFonts w:ascii="Arial" w:hAnsi="Arial" w:cs="Arial"/>
+        </w:rPr>
+      </w:pPr>
+      <w:r>
+        <w:rPr>
+          <w:rFonts w:ascii="Arial" w:hAnsi="Arial" w:cs="Arial"/>
+        </w:rPr>
+        <w:t xml:space="preserve">1.2.2 </w:t>
+      </w:r>
+      <w:r>
+        <w:rPr>
+          <w:rFonts w:ascii="Arial" w:hAnsi="Arial" w:cs="Arial"/>
+        </w:rPr>
+        <w:tab/>
+      </w:r>
+      <w:r>
+        <w:rPr>
+          <w:rFonts w:ascii="Arial" w:hAnsi="Arial" w:cs="Arial"/>
+        </w:rPr>
+        <w:t>srsTemplate.docx</w:t>
+      </w:r>
+      <w:r>
+        <w:rPr>
+          <w:rFonts w:ascii="Arial" w:hAnsi="Arial" w:cs="Arial"/>
+        </w:rPr>
+        <w:t>, by Russ Cain</w:t>
+      </w:r>
+    </w:p>
+    <w:p>
+      <w:pPr>
+        <w:pStyle w:val="BodyTextIndent2"/>
+        <w:autoSpaceDE/>
+        <w:autoSpaceDN/>
+        <w:adjustRightInd/>
+        <w:ind w:left="0"/>
+        <w:rPr>
+          <w:rFonts w:ascii="Arial" w:hAnsi="Arial" w:cs="Arial"/>
+        </w:rPr>
+      </w:pPr>
+    </w:p>
+    <w:p>
+      <w:pPr>
+        <w:pStyle w:val="BodyTextIndent2"/>
+        <w:autoSpaceDE/>
+        <w:autoSpaceDN/>
+        <w:adjustRightInd/>
+        <w:ind w:left="0"/>
+        <w:rPr>
+          <w:rFonts w:ascii="Arial" w:hAnsi="Arial" w:cs="Arial"/>
+          <w:i/>
+        </w:rPr>
+      </w:pPr>
+      <w:r>
+        <w:rPr>
+          <w:rFonts w:ascii="Arial" w:hAnsi="Arial" w:cs="Arial"/>
+        </w:rPr>
+        <w:t>1.2.3</w:t>
+      </w:r>
+      <w:r>
+        <w:rPr>
+          <w:rFonts w:ascii="Arial" w:hAnsi="Arial" w:cs="Arial"/>
+        </w:rPr>
+        <w:tab/>
+      </w:r>
+      <w:r>
+        <w:rPr>
+          <w:rFonts w:ascii="Arial" w:hAnsi="Arial" w:cs="Arial"/>
+          <w:i/>
+        </w:rPr>
+        <w:t>Basic Use Case Template</w:t>
+      </w:r>
+      <w:r>
+        <w:rPr>
+          <w:rFonts w:ascii="Arial" w:hAnsi="Arial" w:cs="Arial"/>
+          <w:b/>
+        </w:rPr>
+        <w:t xml:space="preserve">, </w:t>
+      </w:r>
+      <w:r>
+        <w:rPr>
+          <w:rFonts w:ascii="Arial" w:hAnsi="Arial" w:cs="Arial"/>
+        </w:rPr>
+        <w:t>by</w:t>
+      </w:r>
+      <w:r>
+        <w:rPr>
+          <w:rFonts w:ascii="Arial" w:hAnsi="Arial" w:cs="Arial"/>
+          <w:b/>
+          <w:i/>
+        </w:rPr>
+        <w:t xml:space="preserve"> </w:t>
+      </w:r>
+      <w:r>
+        <w:rPr>
+          <w:rFonts w:ascii="Arial" w:hAnsi="Arial" w:cs="Arial"/>
+        </w:rPr>
+        <w:t xml:space="preserve">Alistair Cockburn, http://members.aol.com/acockburn/papers/uctempla.htm, accessed </w:t>
+      </w:r>
+      <w:r>
+        <w:rPr>
+          <w:rFonts w:ascii="Arial" w:hAnsi="Arial" w:cs="Arial"/>
+        </w:rPr>
+        <w:t>1/17</w:t>
+      </w:r>
+      <w:r>
+        <w:rPr>
+          <w:rFonts w:ascii="Arial" w:hAnsi="Arial" w:cs="Arial"/>
+        </w:rPr>
+        <w:t>/0</w:t>
+      </w:r>
+      <w:r>
+        <w:rPr>
+          <w:rFonts w:ascii="Arial" w:hAnsi="Arial" w:cs="Arial"/>
+        </w:rPr>
+        <w:t>8</w:t>
+      </w:r>
+    </w:p>
+    <w:p>
+      <w:pPr>
+        <w:pStyle w:val="BodyTextIndent2"/>
+        <w:autoSpaceDE/>
+        <w:autoSpaceDN/>
+        <w:adjustRightInd/>
+        <w:ind w:left="0"/>
+        <w:rPr>
+          <w:rFonts w:ascii="Arial" w:hAnsi="Arial" w:cs="Arial"/>
+        </w:rPr>
+      </w:pPr>
+    </w:p>
+    <w:p>
+      <w:pPr>
+        <w:ind w:left="360"/>
+        <w:rPr>
+          <w:rFonts w:ascii="Arial" w:hAnsi="Arial" w:cs="Arial"/>
+        </w:rPr>
+      </w:pPr>
+    </w:p>
+    <w:p>
+      <w:pPr>
+        <w:pStyle w:val="NormalWeb"/>
+        <w:spacing w:before="0" w:after="0"/>
+        <w:ind w:firstLine="720"/>
+        <w:rPr>
+          <w:rFonts w:ascii="Arial" w:hAnsi="Arial" w:cs="Arial"/>
+        </w:rPr>
+      </w:pPr>
+      <w:r>
+        <w:rPr>
+          <w:rFonts w:ascii="Arial" w:hAnsi="Arial" w:cs="Arial"/>
+        </w:rPr>
+        <w:t xml:space="preserve">1.3 </w:t>
+      </w:r>
+      <w:r>
+        <w:rPr>
+          <w:rFonts w:ascii="Arial" w:hAnsi="Arial" w:cs="Arial"/>
+        </w:rPr>
+        <w:t>Purpose of the Product</w:t>
+      </w:r>
+      <w:bookmarkStart w:id="4" w:name="Purpose_of_the_Product"/>
+      <w:bookmarkEnd w:id="4"/>
+    </w:p>
+    <w:p>
+      <w:pPr>
+        <w:pStyle w:val="BodyTextIndent2"/>
+        <w:autoSpaceDE/>
+        <w:autoSpaceDN/>
+        <w:adjustRightInd/>
+        <w:ind w:left="0"/>
+        <w:rPr>
+          <w:rFonts w:ascii="Arial" w:hAnsi="Arial" w:cs="Arial"/>
+        </w:rPr>
+      </w:pPr>
+      <w:r>
+        <w:rPr>
+          <w:rFonts w:ascii="Arial" w:hAnsi="Arial" w:cs="Arial"/>
+        </w:rPr>
+        <w:t>The purpose of Smart Traveler is to provide the end user with a Graphical User Interface (GUI) that will allow the user to choose more than 20 different airports from a list of over 100. The user will be able to choose a start and stop airport and then Smart Traveler will display the shortest path between all chosen airports from start airport to stop airport. Smart Traveler will use the Google Earth display to show the user the shortest path, as well as information about each individual airport and also the total distance traveled. Smart Traveler will allow both users and administrators to log in at a start screen giving administrators the option of adding, editing, or removing airports from the system.</w:t>
+      </w:r>
+    </w:p>
+    <w:p>
+      <w:pPr>
+        <w:pStyle w:val="BodyTextIndent2"/>
+        <w:autoSpaceDE/>
+        <w:autoSpaceDN/>
+        <w:adjustRightInd/>
+        <w:ind w:left="0"/>
+        <w:rPr>
+          <w:rFonts w:ascii="Arial" w:hAnsi="Arial" w:cs="Arial"/>
+        </w:rPr>
+      </w:pPr>
+    </w:p>
+    <w:p>
+      <w:pPr>
+        <w:pStyle w:val="BodyTextIndent2"/>
+        <w:autoSpaceDE/>
+        <w:autoSpaceDN/>
+        <w:adjustRightInd/>
+        <w:ind w:left="0"/>
+        <w:rPr>
+          <w:rFonts w:ascii="Arial" w:hAnsi="Arial" w:cs="Arial"/>
+        </w:rPr>
+      </w:pPr>
+      <w:r>
+        <w:rPr>
+          <w:rFonts w:ascii="Arial" w:hAnsi="Arial" w:cs="Arial"/>
+        </w:rPr>
+        <w:t>The situation for this product presented itself as being the semester project for CMSC 345, Software Engineering at the University of Maryland Baltimore County. The product will satisfy the need of a semester-long project and also give us, the developers, experience with a customer and all necessary documentation.</w:t>
+      </w:r>
+    </w:p>
+    <w:p>
+      <w:pPr>
+        <w:pStyle w:val="BodyTextIndent2"/>
+        <w:autoSpaceDE/>
+        <w:autoSpaceDN/>
+        <w:adjustRightInd/>
+        <w:ind w:left="0"/>
+        <w:rPr>
+          <w:rFonts w:ascii="Arial" w:hAnsi="Arial" w:cs="Arial"/>
+        </w:rPr>
+      </w:pPr>
+    </w:p>
+    <w:p>
+      <w:pPr>
+        <w:pStyle w:val="BodyTextIndent2"/>
+        <w:autoSpaceDE/>
+        <w:autoSpaceDN/>
+        <w:adjustRightInd/>
+        <w:ind w:left="0"/>
+        <w:rPr>
+          <w:rFonts w:ascii="Arial" w:hAnsi="Arial" w:cs="Arial"/>
+        </w:rPr>
+      </w:pPr>
+    </w:p>
+    <w:p>
+      <w:pPr>
+        <w:pStyle w:val="BodyTextIndent2"/>
+        <w:autoSpaceDE/>
+        <w:autoSpaceDN/>
+        <w:adjustRightInd/>
+        <w:ind w:left="0"/>
+        <w:rPr>
+          <w:rFonts w:ascii="Arial" w:hAnsi="Arial" w:cs="Arial"/>
+        </w:rPr>
+      </w:pPr>
     </w:p>
     <w:p>
       <w:pPr>
@@ -1780,7 +1885,7 @@
           <w:noProof/>
         </w:rPr>
         <w:drawing>
-          <wp:inline distT="0" distB="0" distL="0" distR="0">
+          <wp:inline distT="0" distB="0" distL="0" distR="0" wp14:anchorId="23B7D923" wp14:editId="5F11E370">
             <wp:extent cx="5619750" cy="3419475"/>
             <wp:effectExtent l="0" t="0" r="0" b="9525"/>
             <wp:docPr id="5" name="Picture 5"/>
@@ -1817,7 +1922,7 @@
                       <a:noFill/>
                     </a:ln>
                     <a:extLst>
-                      <a:ext uri="{53640926-AAD7-44D8-BBD7-CCE9431645EC}">
+                      <a:ext uri="{53640926-AAD7-44d8-BBD7-CCE9431645EC}">
                         <a14:shadowObscured xmlns:a14="http://schemas.microsoft.com/office/drawing/2010/main"/>
                       </a:ext>
                     </a:extLst>
@@ -1828,6 +1933,13 @@
           </wp:inline>
         </w:drawing>
       </w:r>
+    </w:p>
+    <w:p>
+      <w:pPr>
+        <w:rPr>
+          <w:rFonts w:ascii="Arial" w:hAnsi="Arial" w:cs="Arial"/>
+        </w:rPr>
+      </w:pPr>
     </w:p>
     <w:p>
       <w:pPr>
@@ -6208,7 +6320,7 @@
 </file>
 
 <file path=word/footer1.xml><?xml version="1.0" encoding="utf-8"?>
-<w:ftr xmlns:wpc="http://schemas.microsoft.com/office/word/2010/wordprocessingCanvas" xmlns:mc="http://schemas.openxmlformats.org/markup-compatibility/2006" xmlns:o="urn:schemas-microsoft-com:office:office" xmlns:r="http://schemas.openxmlformats.org/officeDocument/2006/relationships" xmlns:m="http://schemas.openxmlformats.org/officeDocument/2006/math" xmlns:v="urn:schemas-microsoft-com:vml" xmlns:wp14="http://schemas.microsoft.com/office/word/2010/wordprocessingDrawing" xmlns:wp="http://schemas.openxmlformats.org/drawingml/2006/wordprocessingDrawing" xmlns:w10="urn:schemas-microsoft-com:office:word" xmlns:w="http://schemas.openxmlformats.org/wordprocessingml/2006/main" xmlns:w14="http://schemas.microsoft.com/office/word/2010/wordml" xmlns:wpg="http://schemas.microsoft.com/office/word/2010/wordprocessingGroup" xmlns:wpi="http://schemas.microsoft.com/office/word/2010/wordprocessingInk" xmlns:wne="http://schemas.microsoft.com/office/word/2006/wordml" xmlns:wps="http://schemas.microsoft.com/office/word/2010/wordprocessingShape" mc:Ignorable="w14 wp14">
+<w:ftr xmlns:wpc="http://schemas.microsoft.com/office/word/2010/wordprocessingCanvas" xmlns:mo="http://schemas.microsoft.com/office/mac/office/2008/main" xmlns:mc="http://schemas.openxmlformats.org/markup-compatibility/2006" xmlns:mv="urn:schemas-microsoft-com:mac:vml" xmlns:o="urn:schemas-microsoft-com:office:office" xmlns:r="http://schemas.openxmlformats.org/officeDocument/2006/relationships" xmlns:m="http://schemas.openxmlformats.org/officeDocument/2006/math" xmlns:v="urn:schemas-microsoft-com:vml" xmlns:wp14="http://schemas.microsoft.com/office/word/2010/wordprocessingDrawing" xmlns:wp="http://schemas.openxmlformats.org/drawingml/2006/wordprocessingDrawing" xmlns:w10="urn:schemas-microsoft-com:office:word" xmlns:w="http://schemas.openxmlformats.org/wordprocessingml/2006/main" xmlns:w14="http://schemas.microsoft.com/office/word/2010/wordml" xmlns:wpg="http://schemas.microsoft.com/office/word/2010/wordprocessingGroup" xmlns:wpi="http://schemas.microsoft.com/office/word/2010/wordprocessingInk" xmlns:wne="http://schemas.microsoft.com/office/word/2006/wordml" xmlns:wps="http://schemas.microsoft.com/office/word/2010/wordprocessingShape" mc:Ignorable="w14 wp14">
   <w:p>
     <w:pPr>
       <w:pStyle w:val="Footer"/>
@@ -6245,7 +6357,7 @@
 </file>
 
 <file path=word/footer2.xml><?xml version="1.0" encoding="utf-8"?>
-<w:ftr xmlns:wpc="http://schemas.microsoft.com/office/word/2010/wordprocessingCanvas" xmlns:mc="http://schemas.openxmlformats.org/markup-compatibility/2006" xmlns:o="urn:schemas-microsoft-com:office:office" xmlns:r="http://schemas.openxmlformats.org/officeDocument/2006/relationships" xmlns:m="http://schemas.openxmlformats.org/officeDocument/2006/math" xmlns:v="urn:schemas-microsoft-com:vml" xmlns:wp14="http://schemas.microsoft.com/office/word/2010/wordprocessingDrawing" xmlns:wp="http://schemas.openxmlformats.org/drawingml/2006/wordprocessingDrawing" xmlns:w10="urn:schemas-microsoft-com:office:word" xmlns:w="http://schemas.openxmlformats.org/wordprocessingml/2006/main" xmlns:w14="http://schemas.microsoft.com/office/word/2010/wordml" xmlns:wpg="http://schemas.microsoft.com/office/word/2010/wordprocessingGroup" xmlns:wpi="http://schemas.microsoft.com/office/word/2010/wordprocessingInk" xmlns:wne="http://schemas.microsoft.com/office/word/2006/wordml" xmlns:wps="http://schemas.microsoft.com/office/word/2010/wordprocessingShape" mc:Ignorable="w14 wp14">
+<w:ftr xmlns:wpc="http://schemas.microsoft.com/office/word/2010/wordprocessingCanvas" xmlns:mo="http://schemas.microsoft.com/office/mac/office/2008/main" xmlns:mc="http://schemas.openxmlformats.org/markup-compatibility/2006" xmlns:mv="urn:schemas-microsoft-com:mac:vml" xmlns:o="urn:schemas-microsoft-com:office:office" xmlns:r="http://schemas.openxmlformats.org/officeDocument/2006/relationships" xmlns:m="http://schemas.openxmlformats.org/officeDocument/2006/math" xmlns:v="urn:schemas-microsoft-com:vml" xmlns:wp14="http://schemas.microsoft.com/office/word/2010/wordprocessingDrawing" xmlns:wp="http://schemas.openxmlformats.org/drawingml/2006/wordprocessingDrawing" xmlns:w10="urn:schemas-microsoft-com:office:word" xmlns:w="http://schemas.openxmlformats.org/wordprocessingml/2006/main" xmlns:w14="http://schemas.microsoft.com/office/word/2010/wordml" xmlns:wpg="http://schemas.microsoft.com/office/word/2010/wordprocessingGroup" xmlns:wpi="http://schemas.microsoft.com/office/word/2010/wordprocessingInk" xmlns:wne="http://schemas.microsoft.com/office/word/2006/wordml" xmlns:wps="http://schemas.microsoft.com/office/word/2010/wordprocessingShape" mc:Ignorable="w14 wp14">
   <w:p>
     <w:pPr>
       <w:pStyle w:val="Footer"/>
@@ -6295,7 +6407,7 @@
 </file>
 
 <file path=word/numbering.xml><?xml version="1.0" encoding="utf-8"?>
-<w:numbering xmlns:wpc="http://schemas.microsoft.com/office/word/2010/wordprocessingCanvas" xmlns:mc="http://schemas.openxmlformats.org/markup-compatibility/2006" xmlns:o="urn:schemas-microsoft-com:office:office" xmlns:r="http://schemas.openxmlformats.org/officeDocument/2006/relationships" xmlns:m="http://schemas.openxmlformats.org/officeDocument/2006/math" xmlns:v="urn:schemas-microsoft-com:vml" xmlns:wp14="http://schemas.microsoft.com/office/word/2010/wordprocessingDrawing" xmlns:wp="http://schemas.openxmlformats.org/drawingml/2006/wordprocessingDrawing" xmlns:w10="urn:schemas-microsoft-com:office:word" xmlns:w="http://schemas.openxmlformats.org/wordprocessingml/2006/main" xmlns:w14="http://schemas.microsoft.com/office/word/2010/wordml" xmlns:wpg="http://schemas.microsoft.com/office/word/2010/wordprocessingGroup" xmlns:wpi="http://schemas.microsoft.com/office/word/2010/wordprocessingInk" xmlns:wne="http://schemas.microsoft.com/office/word/2006/wordml" xmlns:wps="http://schemas.microsoft.com/office/word/2010/wordprocessingShape" mc:Ignorable="w14 wp14">
+<w:numbering xmlns:wpc="http://schemas.microsoft.com/office/word/2010/wordprocessingCanvas" xmlns:mo="http://schemas.microsoft.com/office/mac/office/2008/main" xmlns:mc="http://schemas.openxmlformats.org/markup-compatibility/2006" xmlns:mv="urn:schemas-microsoft-com:mac:vml" xmlns:o="urn:schemas-microsoft-com:office:office" xmlns:r="http://schemas.openxmlformats.org/officeDocument/2006/relationships" xmlns:m="http://schemas.openxmlformats.org/officeDocument/2006/math" xmlns:v="urn:schemas-microsoft-com:vml" xmlns:wp14="http://schemas.microsoft.com/office/word/2010/wordprocessingDrawing" xmlns:wp="http://schemas.openxmlformats.org/drawingml/2006/wordprocessingDrawing" xmlns:w10="urn:schemas-microsoft-com:office:word" xmlns:w="http://schemas.openxmlformats.org/wordprocessingml/2006/main" xmlns:w14="http://schemas.microsoft.com/office/word/2010/wordml" xmlns:wpg="http://schemas.microsoft.com/office/word/2010/wordprocessingGroup" xmlns:wpi="http://schemas.microsoft.com/office/word/2010/wordprocessingInk" xmlns:wne="http://schemas.microsoft.com/office/word/2006/wordml" xmlns:wps="http://schemas.microsoft.com/office/word/2010/wordprocessingShape" mc:Ignorable="w14 wp14">
   <w:abstractNum w:abstractNumId="0">
     <w:nsid w:val="00403AB2"/>
     <w:multiLevelType w:val="multilevel"/>
@@ -8559,7 +8671,7 @@
     </w:rPrDefault>
     <w:pPrDefault/>
   </w:docDefaults>
-  <w:latentStyles w:defLockedState="0" w:defUIPriority="0" w:defSemiHidden="0" w:defUnhideWhenUsed="0" w:defQFormat="0" w:count="267">
+  <w:latentStyles w:defLockedState="0" w:defUIPriority="0" w:defSemiHidden="0" w:defUnhideWhenUsed="0" w:defQFormat="0" w:count="276">
     <w:lsdException w:name="Normal" w:qFormat="1"/>
     <w:lsdException w:name="heading 1" w:qFormat="1"/>
     <w:lsdException w:name="heading 2" w:qFormat="1"/>
@@ -8955,7 +9067,7 @@
 </file>
 
 <file path=word/stylesWithEffects.xml><?xml version="1.0" encoding="utf-8"?>
-<w:styles xmlns:wpc="http://schemas.microsoft.com/office/word/2010/wordprocessingCanvas" xmlns:mc="http://schemas.openxmlformats.org/markup-compatibility/2006" xmlns:o="urn:schemas-microsoft-com:office:office" xmlns:r="http://schemas.openxmlformats.org/officeDocument/2006/relationships" xmlns:m="http://schemas.openxmlformats.org/officeDocument/2006/math" xmlns:v="urn:schemas-microsoft-com:vml" xmlns:wp14="http://schemas.microsoft.com/office/word/2010/wordprocessingDrawing" xmlns:wp="http://schemas.openxmlformats.org/drawingml/2006/wordprocessingDrawing" xmlns:w10="urn:schemas-microsoft-com:office:word" xmlns:w="http://schemas.openxmlformats.org/wordprocessingml/2006/main" xmlns:w14="http://schemas.microsoft.com/office/word/2010/wordml" xmlns:wpg="http://schemas.microsoft.com/office/word/2010/wordprocessingGroup" xmlns:wpi="http://schemas.microsoft.com/office/word/2010/wordprocessingInk" xmlns:wne="http://schemas.microsoft.com/office/word/2006/wordml" xmlns:wps="http://schemas.microsoft.com/office/word/2010/wordprocessingShape" mc:Ignorable="w14 wp14">
+<w:styles xmlns:wpc="http://schemas.microsoft.com/office/word/2010/wordprocessingCanvas" xmlns:mo="http://schemas.microsoft.com/office/mac/office/2008/main" xmlns:mc="http://schemas.openxmlformats.org/markup-compatibility/2006" xmlns:mv="urn:schemas-microsoft-com:mac:vml" xmlns:o="urn:schemas-microsoft-com:office:office" xmlns:r="http://schemas.openxmlformats.org/officeDocument/2006/relationships" xmlns:m="http://schemas.openxmlformats.org/officeDocument/2006/math" xmlns:v="urn:schemas-microsoft-com:vml" xmlns:wp14="http://schemas.microsoft.com/office/word/2010/wordprocessingDrawing" xmlns:wp="http://schemas.openxmlformats.org/drawingml/2006/wordprocessingDrawing" xmlns:w10="urn:schemas-microsoft-com:office:word" xmlns:w="http://schemas.openxmlformats.org/wordprocessingml/2006/main" xmlns:w14="http://schemas.microsoft.com/office/word/2010/wordml" xmlns:wpg="http://schemas.microsoft.com/office/word/2010/wordprocessingGroup" xmlns:wpi="http://schemas.microsoft.com/office/word/2010/wordprocessingInk" xmlns:wne="http://schemas.microsoft.com/office/word/2006/wordml" xmlns:wps="http://schemas.microsoft.com/office/word/2010/wordprocessingShape" mc:Ignorable="w14 wp14">
   <w:docDefaults>
     <w:rPrDefault>
       <w:rPr>
@@ -8965,7 +9077,7 @@
     </w:rPrDefault>
     <w:pPrDefault/>
   </w:docDefaults>
-  <w:latentStyles w:defLockedState="0" w:defUIPriority="0" w:defSemiHidden="0" w:defUnhideWhenUsed="0" w:defQFormat="0" w:count="267">
+  <w:latentStyles w:defLockedState="0" w:defUIPriority="0" w:defSemiHidden="0" w:defUnhideWhenUsed="0" w:defQFormat="0" w:count="276">
     <w:lsdException w:name="Normal" w:qFormat="1"/>
     <w:lsdException w:name="heading 1" w:qFormat="1"/>
     <w:lsdException w:name="heading 2" w:qFormat="1"/>
@@ -9403,7 +9515,7 @@
     </a:clrScheme>
     <a:fontScheme name="Office">
       <a:majorFont>
-        <a:latin typeface="Calibri Light" panose="020F0302020204030204"/>
+        <a:latin typeface="Calibri Light"/>
         <a:ea typeface=""/>
         <a:cs typeface=""/>
         <a:font script="Jpan" typeface="ＭＳ ゴシック"/>
@@ -9438,7 +9550,7 @@
         <a:font script="Geor" typeface="Sylfaen"/>
       </a:majorFont>
       <a:minorFont>
-        <a:latin typeface="Calibri" panose="020F0502020204030204"/>
+        <a:latin typeface="Calibri"/>
         <a:ea typeface=""/>
         <a:cs typeface=""/>
         <a:font script="Jpan" typeface="ＭＳ 明朝"/>
@@ -9615,7 +9727,7 @@
   <a:extraClrSchemeLst/>
   <a:extLst>
     <a:ext uri="{05A4C25C-085E-4340-85A3-A5531E510DB2}">
-      <thm15:themeFamily xmlns:thm15="http://schemas.microsoft.com/office/thememl/2012/main" xmlns="" name="Office Theme" id="{62F939B6-93AF-4DB8-9C6B-D6C7DFDC589F}" vid="{4A3C46E8-61CC-4603-A589-7422A47A8E4A}"/>
+      <thm15:themeFamily xmlns="" xmlns:thm15="http://schemas.microsoft.com/office/thememl/2012/main" name="Office Theme" id="{62F939B6-93AF-4DB8-9C6B-D6C7DFDC589F}" vid="{4A3C46E8-61CC-4603-A589-7422A47A8E4A}"/>
     </a:ext>
   </a:extLst>
 </a:theme>

</xml_diff>